<commit_message>
Added menu screen, TODO: implement actual time object
</commit_message>
<xml_diff>
--- a/Productdocument-v1.0.docx
+++ b/Productdocument-v1.0.docx
@@ -1,6 +1,6 @@
 
 <file path=word/document.xml><?xml version="1.0" encoding="utf-8"?>
-<w:document xmlns:wpc="http://schemas.microsoft.com/office/word/2010/wordprocessingCanvas" xmlns:cx="http://schemas.microsoft.com/office/drawing/2014/chartex" xmlns:cx1="http://schemas.microsoft.com/office/drawing/2015/9/8/chartex" xmlns:cx2="http://schemas.microsoft.com/office/drawing/2015/10/21/chartex" xmlns:cx3="http://schemas.microsoft.com/office/drawing/2016/5/9/chartex" xmlns:cx4="http://schemas.microsoft.com/office/drawing/2016/5/10/chartex" xmlns:cx5="http://schemas.microsoft.com/office/drawing/2016/5/11/chartex" xmlns:cx6="http://schemas.microsoft.com/office/drawing/2016/5/12/chartex" xmlns:cx7="http://schemas.microsoft.com/office/drawing/2016/5/13/chartex" xmlns:cx8="http://schemas.microsoft.com/office/drawing/2016/5/14/chartex" xmlns:mc="http://schemas.openxmlformats.org/markup-compatibility/2006" xmlns:aink="http://schemas.microsoft.com/office/drawing/2016/ink" xmlns:am3d="http://schemas.microsoft.com/office/drawing/2017/model3d" xmlns:o="urn:schemas-microsoft-com:office:office" xmlns:r="http://schemas.openxmlformats.org/officeDocument/2006/relationships" xmlns:m="http://schemas.openxmlformats.org/officeDocument/2006/math" xmlns:v="urn:schemas-microsoft-com:vml" xmlns:wp14="http://schemas.microsoft.com/office/word/2010/wordprocessingDrawing" xmlns:wp="http://schemas.openxmlformats.org/drawingml/2006/wordprocessingDrawing" xmlns:w10="urn:schemas-microsoft-com:office:word" xmlns:w="http://schemas.openxmlformats.org/wordprocessingml/2006/main" xmlns:w14="http://schemas.microsoft.com/office/word/2010/wordml" xmlns:w15="http://schemas.microsoft.com/office/word/2012/wordml" xmlns:w16cid="http://schemas.microsoft.com/office/word/2016/wordml/cid" xmlns:w16se="http://schemas.microsoft.com/office/word/2015/wordml/symex" xmlns:wpg="http://schemas.microsoft.com/office/word/2010/wordprocessingGroup" xmlns:wpi="http://schemas.microsoft.com/office/word/2010/wordprocessingInk" xmlns:wne="http://schemas.microsoft.com/office/word/2006/wordml" xmlns:wps="http://schemas.microsoft.com/office/word/2010/wordprocessingShape" mc:Ignorable="w14 w15 w16se w16cid wp14">
+<w:document xmlns:wpc="http://schemas.microsoft.com/office/word/2010/wordprocessingCanvas" xmlns:cx="http://schemas.microsoft.com/office/drawing/2014/chartex" xmlns:cx1="http://schemas.microsoft.com/office/drawing/2015/9/8/chartex" xmlns:mc="http://schemas.openxmlformats.org/markup-compatibility/2006" xmlns:o="urn:schemas-microsoft-com:office:office" xmlns:r="http://schemas.openxmlformats.org/officeDocument/2006/relationships" xmlns:m="http://schemas.openxmlformats.org/officeDocument/2006/math" xmlns:v="urn:schemas-microsoft-com:vml" xmlns:wp14="http://schemas.microsoft.com/office/word/2010/wordprocessingDrawing" xmlns:wp="http://schemas.openxmlformats.org/drawingml/2006/wordprocessingDrawing" xmlns:w10="urn:schemas-microsoft-com:office:word" xmlns:w="http://schemas.openxmlformats.org/wordprocessingml/2006/main" xmlns:w14="http://schemas.microsoft.com/office/word/2010/wordml" xmlns:w15="http://schemas.microsoft.com/office/word/2012/wordml" xmlns:w16se="http://schemas.microsoft.com/office/word/2015/wordml/symex" xmlns:wpg="http://schemas.microsoft.com/office/word/2010/wordprocessingGroup" xmlns:wpi="http://schemas.microsoft.com/office/word/2010/wordprocessingInk" xmlns:wne="http://schemas.microsoft.com/office/word/2006/wordml" xmlns:wps="http://schemas.microsoft.com/office/word/2010/wordprocessingShape" mc:Ignorable="w14 w15 w16se wp14">
   <w:body>
     <w:p>
       <w:pPr>
@@ -23,7 +23,6 @@
           <w:szCs w:val="36"/>
         </w:rPr>
       </w:pPr>
-      <w:proofErr w:type="spellStart"/>
       <w:r>
         <w:rPr>
           <w:rFonts w:ascii="Arial" w:hAnsi="Arial" w:cs="Arial"/>
@@ -32,7 +31,6 @@
         </w:rPr>
         <w:t>Tomato</w:t>
       </w:r>
-      <w:proofErr w:type="spellEnd"/>
       <w:r>
         <w:rPr>
           <w:rFonts w:ascii="Arial" w:hAnsi="Arial" w:cs="Arial"/>
@@ -47,18 +45,8 @@
           <w:sz w:val="36"/>
           <w:szCs w:val="36"/>
         </w:rPr>
-        <w:t xml:space="preserve"> Automatic </w:t>
-      </w:r>
-      <w:proofErr w:type="spellStart"/>
-      <w:r>
-        <w:rPr>
-          <w:rFonts w:ascii="Arial" w:hAnsi="Arial" w:cs="Arial"/>
-          <w:sz w:val="36"/>
-          <w:szCs w:val="36"/>
-        </w:rPr>
-        <w:t>Greenhouse</w:t>
-      </w:r>
-      <w:proofErr w:type="spellEnd"/>
+        <w:t xml:space="preserve"> Automatic Greenhouse</w:t>
+      </w:r>
     </w:p>
     <w:p>
       <w:pPr>
@@ -161,7 +149,7 @@
           <w:szCs w:val="48"/>
         </w:rPr>
         <w:drawing>
-          <wp:anchor distT="0" distB="0" distL="114300" distR="114300" simplePos="0" relativeHeight="251657216" behindDoc="1" locked="0" layoutInCell="1" allowOverlap="1">
+          <wp:anchor distT="0" distB="0" distL="114300" distR="114300" simplePos="0" relativeHeight="251659264" behindDoc="1" locked="0" layoutInCell="1" allowOverlap="1">
             <wp:simplePos x="0" y="0"/>
             <wp:positionH relativeFrom="column">
               <wp:posOffset>-480695</wp:posOffset>
@@ -536,24 +524,15 @@
           <w:rFonts w:ascii="Arial Black" w:hAnsi="Arial Black"/>
           <w:szCs w:val="28"/>
         </w:rPr>
-        <w:t xml:space="preserve">Jos </w:t>
-      </w:r>
-      <w:proofErr w:type="spellStart"/>
+        <w:t>Jos O</w:t>
+      </w:r>
       <w:r>
         <w:rPr>
           <w:rFonts w:ascii="Arial Black" w:hAnsi="Arial Black"/>
           <w:szCs w:val="28"/>
         </w:rPr>
-        <w:t>O</w:t>
-      </w:r>
-      <w:r>
-        <w:rPr>
-          <w:rFonts w:ascii="Arial Black" w:hAnsi="Arial Black"/>
-          <w:szCs w:val="28"/>
-        </w:rPr>
         <w:t>nokiewicz</w:t>
       </w:r>
-      <w:proofErr w:type="spellEnd"/>
     </w:p>
     <w:p>
       <w:pPr>
@@ -583,7 +562,7 @@
     </w:p>
     <w:p>
       <w:pPr>
-        <w:pStyle w:val="Kop9"/>
+        <w:pStyle w:val="Heading9"/>
         <w:jc w:val="left"/>
         <w:rPr>
           <w:rFonts w:ascii="Arial" w:hAnsi="Arial" w:cs="Arial"/>
@@ -606,7 +585,7 @@
     </w:p>
     <w:tbl>
       <w:tblPr>
-        <w:tblStyle w:val="Tabelraster"/>
+        <w:tblStyle w:val="TableGrid"/>
         <w:tblW w:w="0" w:type="auto"/>
         <w:tblLayout w:type="fixed"/>
         <w:tblLook w:val="04A0" w:firstRow="1" w:lastRow="0" w:firstColumn="1" w:lastColumn="0" w:noHBand="0" w:noVBand="1"/>
@@ -2028,6 +2007,8 @@
           <w:rFonts w:ascii="Arial" w:hAnsi="Arial" w:cs="Arial"/>
         </w:rPr>
       </w:pPr>
+      <w:bookmarkStart w:id="3" w:name="_GoBack"/>
+      <w:bookmarkEnd w:id="3"/>
     </w:p>
     <w:p>
       <w:pPr>
@@ -2145,7 +2126,7 @@
     </w:p>
     <w:p>
       <w:pPr>
-        <w:pStyle w:val="Kop1"/>
+        <w:pStyle w:val="Heading1"/>
         <w:numPr>
           <w:ilvl w:val="0"/>
           <w:numId w:val="0"/>
@@ -2157,7 +2138,7 @@
           <w:szCs w:val="22"/>
         </w:rPr>
       </w:pPr>
-      <w:bookmarkStart w:id="3" w:name="_Toc530151323"/>
+      <w:bookmarkStart w:id="4" w:name="_Toc530151323"/>
       <w:r>
         <w:rPr>
           <w:rFonts w:ascii="Arial" w:hAnsi="Arial" w:cs="Arial"/>
@@ -2167,7 +2148,7 @@
         <w:lastRenderedPageBreak/>
         <w:t>Samenvatting</w:t>
       </w:r>
-      <w:bookmarkEnd w:id="3"/>
+      <w:bookmarkEnd w:id="4"/>
     </w:p>
     <w:p>
       <w:pPr>
@@ -2258,25 +2239,7 @@
           <w:sz w:val="22"/>
           <w:szCs w:val="22"/>
         </w:rPr>
-        <w:t>Het “</w:t>
-      </w:r>
-      <w:proofErr w:type="spellStart"/>
-      <w:r>
-        <w:rPr>
-          <w:rFonts w:ascii="Arial" w:hAnsi="Arial" w:cs="Arial"/>
-          <w:sz w:val="22"/>
-          <w:szCs w:val="22"/>
-        </w:rPr>
-        <w:t>Tomato</w:t>
-      </w:r>
-      <w:proofErr w:type="spellEnd"/>
-      <w:r>
-        <w:rPr>
-          <w:rFonts w:ascii="Arial" w:hAnsi="Arial" w:cs="Arial"/>
-          <w:sz w:val="22"/>
-          <w:szCs w:val="22"/>
-        </w:rPr>
-        <w:t xml:space="preserve">” project is een volledig automatische kas die voor </w:t>
+        <w:t xml:space="preserve">Het “Tomato” project is een volledig automatische kas die voor </w:t>
       </w:r>
       <w:r>
         <w:rPr>
@@ -2477,7 +2440,7 @@
     </w:p>
     <w:p>
       <w:pPr>
-        <w:pStyle w:val="Lijstalinea"/>
+        <w:pStyle w:val="ListParagraph"/>
         <w:numPr>
           <w:ilvl w:val="0"/>
           <w:numId w:val="36"/>
@@ -2564,7 +2527,7 @@
     </w:p>
     <w:p>
       <w:pPr>
-        <w:pStyle w:val="Lijstalinea"/>
+        <w:pStyle w:val="ListParagraph"/>
         <w:numPr>
           <w:ilvl w:val="0"/>
           <w:numId w:val="36"/>
@@ -2683,7 +2646,7 @@
     </w:p>
     <w:p>
       <w:pPr>
-        <w:pStyle w:val="Lijstalinea"/>
+        <w:pStyle w:val="ListParagraph"/>
         <w:numPr>
           <w:ilvl w:val="0"/>
           <w:numId w:val="36"/>
@@ -3036,7 +2999,7 @@
     </w:p>
     <w:p>
       <w:pPr>
-        <w:pStyle w:val="Kop1"/>
+        <w:pStyle w:val="Heading1"/>
         <w:numPr>
           <w:ilvl w:val="0"/>
           <w:numId w:val="0"/>
@@ -3048,7 +3011,7 @@
           <w:szCs w:val="22"/>
         </w:rPr>
       </w:pPr>
-      <w:bookmarkStart w:id="4" w:name="_Toc530151324"/>
+      <w:bookmarkStart w:id="5" w:name="_Toc530151324"/>
       <w:r>
         <w:rPr>
           <w:rFonts w:ascii="Arial" w:hAnsi="Arial" w:cs="Arial"/>
@@ -3058,7 +3021,7 @@
         <w:lastRenderedPageBreak/>
         <w:t>Voorwoord</w:t>
       </w:r>
-      <w:bookmarkEnd w:id="4"/>
+      <w:bookmarkEnd w:id="5"/>
     </w:p>
     <w:p>
       <w:pPr>
@@ -3151,7 +3114,6 @@
         </w:rPr>
         <w:t xml:space="preserve">Na mijn MBO </w:t>
       </w:r>
-      <w:proofErr w:type="spellStart"/>
       <w:r>
         <w:rPr>
           <w:rFonts w:ascii="Arial" w:hAnsi="Arial" w:cs="Arial"/>
@@ -3166,16 +3128,7 @@
           <w:sz w:val="22"/>
           <w:szCs w:val="22"/>
         </w:rPr>
-        <w:t>echatronica</w:t>
-      </w:r>
-      <w:proofErr w:type="spellEnd"/>
-      <w:r>
-        <w:rPr>
-          <w:rFonts w:ascii="Arial" w:hAnsi="Arial" w:cs="Arial"/>
-          <w:sz w:val="22"/>
-          <w:szCs w:val="22"/>
-        </w:rPr>
-        <w:t xml:space="preserve"> opleid</w:t>
+        <w:t>echatronica opleid</w:t>
       </w:r>
       <w:r>
         <w:rPr>
@@ -3239,7 +3192,7 @@
           <w:sz w:val="22"/>
           <w:szCs w:val="22"/>
         </w:rPr>
-        <w:t>rduino en aangestuurd met een printplaat</w:t>
+        <w:t>rduino</w:t>
       </w:r>
       <w:r>
         <w:rPr>
@@ -3940,7 +3893,7 @@
     </w:p>
     <w:p>
       <w:pPr>
-        <w:pStyle w:val="Kop9"/>
+        <w:pStyle w:val="Heading9"/>
         <w:jc w:val="left"/>
         <w:rPr>
           <w:rFonts w:ascii="Arial" w:hAnsi="Arial" w:cs="Arial"/>
@@ -3987,7 +3940,7 @@
       <w:sdtContent>
         <w:p>
           <w:pPr>
-            <w:pStyle w:val="Kopvaninhoudsopgave"/>
+            <w:pStyle w:val="TOCHeading"/>
             <w:tabs>
               <w:tab w:val="left" w:pos="2554"/>
             </w:tabs>
@@ -4011,7 +3964,7 @@
         </w:p>
         <w:p>
           <w:pPr>
-            <w:pStyle w:val="Inhopg10"/>
+            <w:pStyle w:val="TOC1"/>
             <w:tabs>
               <w:tab w:val="right" w:leader="dot" w:pos="9016"/>
             </w:tabs>
@@ -4109,7 +4062,7 @@
         </w:p>
         <w:p>
           <w:pPr>
-            <w:pStyle w:val="Inhopg10"/>
+            <w:pStyle w:val="TOC1"/>
             <w:tabs>
               <w:tab w:val="right" w:leader="dot" w:pos="9016"/>
             </w:tabs>
@@ -4189,7 +4142,7 @@
         </w:p>
         <w:p>
           <w:pPr>
-            <w:pStyle w:val="Inhopg10"/>
+            <w:pStyle w:val="TOC1"/>
             <w:tabs>
               <w:tab w:val="left" w:pos="480"/>
               <w:tab w:val="right" w:leader="dot" w:pos="9016"/>
@@ -4288,7 +4241,7 @@
         </w:p>
         <w:p>
           <w:pPr>
-            <w:pStyle w:val="Inhopg10"/>
+            <w:pStyle w:val="TOC1"/>
             <w:tabs>
               <w:tab w:val="left" w:pos="480"/>
               <w:tab w:val="right" w:leader="dot" w:pos="9016"/>
@@ -4387,7 +4340,7 @@
         </w:p>
         <w:p>
           <w:pPr>
-            <w:pStyle w:val="Inhopg20"/>
+            <w:pStyle w:val="TOC2"/>
             <w:tabs>
               <w:tab w:val="left" w:pos="960"/>
               <w:tab w:val="right" w:leader="dot" w:pos="9016"/>
@@ -4486,7 +4439,7 @@
         </w:p>
         <w:p>
           <w:pPr>
-            <w:pStyle w:val="Inhopg20"/>
+            <w:pStyle w:val="TOC2"/>
             <w:tabs>
               <w:tab w:val="left" w:pos="960"/>
               <w:tab w:val="right" w:leader="dot" w:pos="9016"/>
@@ -4585,7 +4538,7 @@
         </w:p>
         <w:p>
           <w:pPr>
-            <w:pStyle w:val="Inhopg20"/>
+            <w:pStyle w:val="TOC2"/>
             <w:tabs>
               <w:tab w:val="left" w:pos="960"/>
               <w:tab w:val="right" w:leader="dot" w:pos="9016"/>
@@ -4684,7 +4637,7 @@
         </w:p>
         <w:p>
           <w:pPr>
-            <w:pStyle w:val="Inhopg20"/>
+            <w:pStyle w:val="TOC2"/>
             <w:tabs>
               <w:tab w:val="left" w:pos="960"/>
               <w:tab w:val="right" w:leader="dot" w:pos="9016"/>
@@ -4783,7 +4736,7 @@
         </w:p>
         <w:p>
           <w:pPr>
-            <w:pStyle w:val="Inhopg10"/>
+            <w:pStyle w:val="TOC1"/>
             <w:tabs>
               <w:tab w:val="left" w:pos="480"/>
               <w:tab w:val="right" w:leader="dot" w:pos="9016"/>
@@ -4882,7 +4835,7 @@
         </w:p>
         <w:p>
           <w:pPr>
-            <w:pStyle w:val="Inhopg20"/>
+            <w:pStyle w:val="TOC2"/>
             <w:tabs>
               <w:tab w:val="left" w:pos="960"/>
               <w:tab w:val="right" w:leader="dot" w:pos="9016"/>
@@ -4981,7 +4934,7 @@
         </w:p>
         <w:p>
           <w:pPr>
-            <w:pStyle w:val="Inhopg20"/>
+            <w:pStyle w:val="TOC2"/>
             <w:tabs>
               <w:tab w:val="left" w:pos="960"/>
               <w:tab w:val="right" w:leader="dot" w:pos="9016"/>
@@ -5080,7 +5033,7 @@
         </w:p>
         <w:p>
           <w:pPr>
-            <w:pStyle w:val="Inhopg10"/>
+            <w:pStyle w:val="TOC1"/>
             <w:tabs>
               <w:tab w:val="left" w:pos="480"/>
               <w:tab w:val="right" w:leader="dot" w:pos="9016"/>
@@ -5179,7 +5132,7 @@
         </w:p>
         <w:p>
           <w:pPr>
-            <w:pStyle w:val="Inhopg20"/>
+            <w:pStyle w:val="TOC2"/>
             <w:tabs>
               <w:tab w:val="left" w:pos="960"/>
               <w:tab w:val="right" w:leader="dot" w:pos="9016"/>
@@ -5278,7 +5231,7 @@
         </w:p>
         <w:p>
           <w:pPr>
-            <w:pStyle w:val="Inhopg20"/>
+            <w:pStyle w:val="TOC2"/>
             <w:tabs>
               <w:tab w:val="left" w:pos="960"/>
               <w:tab w:val="right" w:leader="dot" w:pos="9016"/>
@@ -5377,7 +5330,7 @@
         </w:p>
         <w:p>
           <w:pPr>
-            <w:pStyle w:val="Inhopg10"/>
+            <w:pStyle w:val="TOC1"/>
             <w:tabs>
               <w:tab w:val="left" w:pos="480"/>
               <w:tab w:val="right" w:leader="dot" w:pos="9016"/>
@@ -5476,7 +5429,7 @@
         </w:p>
         <w:p>
           <w:pPr>
-            <w:pStyle w:val="Inhopg20"/>
+            <w:pStyle w:val="TOC2"/>
             <w:tabs>
               <w:tab w:val="left" w:pos="960"/>
               <w:tab w:val="right" w:leader="dot" w:pos="9016"/>
@@ -5575,7 +5528,7 @@
         </w:p>
         <w:p>
           <w:pPr>
-            <w:pStyle w:val="Inhopg20"/>
+            <w:pStyle w:val="TOC2"/>
             <w:tabs>
               <w:tab w:val="left" w:pos="960"/>
               <w:tab w:val="right" w:leader="dot" w:pos="9016"/>
@@ -5789,7 +5742,7 @@
     </w:p>
     <w:p>
       <w:pPr>
-        <w:pStyle w:val="Kop1"/>
+        <w:pStyle w:val="Heading1"/>
         <w:tabs>
           <w:tab w:val="num" w:pos="851"/>
         </w:tabs>
@@ -5799,10 +5752,10 @@
           <w:szCs w:val="22"/>
         </w:rPr>
       </w:pPr>
-      <w:bookmarkStart w:id="5" w:name="_Toc530151325"/>
-      <w:bookmarkStart w:id="6" w:name="_Toc13217309"/>
-      <w:bookmarkStart w:id="7" w:name="_Toc294532352"/>
-      <w:bookmarkStart w:id="8" w:name="_Toc423094700"/>
+      <w:bookmarkStart w:id="6" w:name="_Toc530151325"/>
+      <w:bookmarkStart w:id="7" w:name="_Toc13217309"/>
+      <w:bookmarkStart w:id="8" w:name="_Toc294532352"/>
+      <w:bookmarkStart w:id="9" w:name="_Toc423094700"/>
       <w:r>
         <w:rPr>
           <w:rFonts w:ascii="Arial" w:hAnsi="Arial" w:cs="Arial"/>
@@ -5811,7 +5764,7 @@
         </w:rPr>
         <w:t>Inleiding</w:t>
       </w:r>
-      <w:bookmarkEnd w:id="5"/>
+      <w:bookmarkEnd w:id="6"/>
     </w:p>
     <w:p>
       <w:pPr>
@@ -5923,7 +5876,7 @@
     </w:p>
     <w:p>
       <w:pPr>
-        <w:pStyle w:val="Kop2"/>
+        <w:pStyle w:val="Heading2"/>
         <w:numPr>
           <w:ilvl w:val="0"/>
           <w:numId w:val="0"/>
@@ -5940,7 +5893,7 @@
     </w:p>
     <w:p>
       <w:pPr>
-        <w:pStyle w:val="Koptekst"/>
+        <w:pStyle w:val="Header"/>
         <w:tabs>
           <w:tab w:val="clear" w:pos="4536"/>
           <w:tab w:val="clear" w:pos="9072"/>
@@ -5974,7 +5927,7 @@
     </w:p>
     <w:p>
       <w:pPr>
-        <w:pStyle w:val="Kop1"/>
+        <w:pStyle w:val="Heading1"/>
         <w:tabs>
           <w:tab w:val="num" w:pos="851"/>
         </w:tabs>
@@ -5984,7 +5937,7 @@
           <w:szCs w:val="22"/>
         </w:rPr>
       </w:pPr>
-      <w:bookmarkStart w:id="9" w:name="_Toc530151326"/>
+      <w:bookmarkStart w:id="10" w:name="_Toc530151326"/>
       <w:r>
         <w:rPr>
           <w:rFonts w:ascii="Arial" w:hAnsi="Arial" w:cs="Arial"/>
@@ -5994,7 +5947,7 @@
         <w:lastRenderedPageBreak/>
         <w:t>Definitiefase</w:t>
       </w:r>
-      <w:bookmarkEnd w:id="9"/>
+      <w:bookmarkEnd w:id="10"/>
     </w:p>
     <w:p>
       <w:pPr>
@@ -6073,6 +6026,208 @@
         <w:widowControl/>
         <w:rPr>
           <w:rFonts w:ascii="Arial" w:hAnsi="Arial" w:cs="Arial"/>
+          <w:sz w:val="22"/>
+          <w:szCs w:val="22"/>
+          <w:lang w:val="en-US"/>
+        </w:rPr>
+      </w:pPr>
+      <w:r>
+        <w:rPr>
+          <w:rFonts w:ascii="Arial" w:hAnsi="Arial" w:cs="Arial"/>
+          <w:sz w:val="22"/>
+          <w:szCs w:val="22"/>
+          <w:lang w:val="en-US"/>
+        </w:rPr>
+        <w:t>TODO:</w:t>
+      </w:r>
+    </w:p>
+    <w:p>
+      <w:pPr>
+        <w:widowControl/>
+        <w:rPr>
+          <w:rFonts w:ascii="Arial" w:hAnsi="Arial" w:cs="Arial"/>
+          <w:sz w:val="22"/>
+          <w:szCs w:val="22"/>
+          <w:lang w:val="en-US"/>
+        </w:rPr>
+      </w:pPr>
+      <w:r>
+        <w:rPr>
+          <w:rFonts w:ascii="Arial" w:hAnsi="Arial" w:cs="Arial"/>
+          <w:sz w:val="22"/>
+          <w:szCs w:val="22"/>
+          <w:lang w:val="en-US"/>
+        </w:rPr>
+        <w:t>Technische beschrijving van het systeem</w:t>
+      </w:r>
+    </w:p>
+    <w:p>
+      <w:pPr>
+        <w:widowControl/>
+        <w:rPr>
+          <w:rFonts w:ascii="Arial" w:hAnsi="Arial" w:cs="Arial"/>
+          <w:sz w:val="22"/>
+          <w:szCs w:val="22"/>
+          <w:lang w:val="en-US"/>
+        </w:rPr>
+      </w:pPr>
+      <w:r>
+        <w:rPr>
+          <w:rFonts w:ascii="Arial" w:hAnsi="Arial" w:cs="Arial"/>
+          <w:sz w:val="22"/>
+          <w:szCs w:val="22"/>
+          <w:lang w:val="en-US"/>
+        </w:rPr>
+        <w:t>Sub systemen uitwerken</w:t>
+      </w:r>
+    </w:p>
+    <w:p>
+      <w:pPr>
+        <w:widowControl/>
+        <w:rPr>
+          <w:rFonts w:ascii="Arial" w:hAnsi="Arial" w:cs="Arial"/>
+          <w:sz w:val="22"/>
+          <w:szCs w:val="22"/>
+          <w:lang w:val="en-US"/>
+        </w:rPr>
+      </w:pPr>
+      <w:r>
+        <w:rPr>
+          <w:rFonts w:ascii="Arial" w:hAnsi="Arial" w:cs="Arial"/>
+          <w:sz w:val="22"/>
+          <w:szCs w:val="22"/>
+          <w:lang w:val="en-US"/>
+        </w:rPr>
+        <w:t>Menu uitwerken</w:t>
+      </w:r>
+    </w:p>
+    <w:p>
+      <w:pPr>
+        <w:widowControl/>
+        <w:rPr>
+          <w:rFonts w:ascii="Arial" w:hAnsi="Arial" w:cs="Arial"/>
+          <w:sz w:val="22"/>
+          <w:szCs w:val="22"/>
+          <w:lang w:val="en-US"/>
+        </w:rPr>
+      </w:pPr>
+      <w:r>
+        <w:rPr>
+          <w:rFonts w:ascii="Arial" w:hAnsi="Arial" w:cs="Arial"/>
+          <w:sz w:val="22"/>
+          <w:szCs w:val="22"/>
+          <w:lang w:val="en-US"/>
+        </w:rPr>
+        <w:t>Time based acties</w:t>
+      </w:r>
+    </w:p>
+    <w:p>
+      <w:pPr>
+        <w:widowControl/>
+        <w:rPr>
+          <w:rFonts w:ascii="Arial" w:hAnsi="Arial" w:cs="Arial"/>
+          <w:sz w:val="22"/>
+          <w:szCs w:val="22"/>
+          <w:lang w:val="en-US"/>
+        </w:rPr>
+      </w:pPr>
+      <w:r>
+        <w:rPr>
+          <w:rFonts w:ascii="Arial" w:hAnsi="Arial" w:cs="Arial"/>
+          <w:sz w:val="22"/>
+          <w:szCs w:val="22"/>
+          <w:lang w:val="en-US"/>
+        </w:rPr>
+        <w:t>Opvragen van log bestand</w:t>
+      </w:r>
+    </w:p>
+    <w:p>
+      <w:pPr>
+        <w:widowControl/>
+        <w:rPr>
+          <w:rFonts w:ascii="Arial" w:hAnsi="Arial" w:cs="Arial"/>
+          <w:sz w:val="22"/>
+          <w:szCs w:val="22"/>
+          <w:lang w:val="en-US"/>
+        </w:rPr>
+      </w:pPr>
+      <w:r>
+        <w:rPr>
+          <w:rFonts w:ascii="Arial" w:hAnsi="Arial" w:cs="Arial"/>
+          <w:sz w:val="22"/>
+          <w:szCs w:val="22"/>
+          <w:lang w:val="en-US"/>
+        </w:rPr>
+        <w:t>Service menu:</w:t>
+      </w:r>
+      <w:r>
+        <w:rPr>
+          <w:rFonts w:ascii="Arial" w:hAnsi="Arial" w:cs="Arial"/>
+          <w:sz w:val="22"/>
+          <w:szCs w:val="22"/>
+          <w:lang w:val="en-US"/>
+        </w:rPr>
+        <w:br/>
+      </w:r>
+      <w:r>
+        <w:rPr>
+          <w:rFonts w:ascii="Arial" w:hAnsi="Arial" w:cs="Arial"/>
+          <w:sz w:val="22"/>
+          <w:szCs w:val="22"/>
+          <w:lang w:val="en-US"/>
+        </w:rPr>
+        <w:tab/>
+        <w:t>File managment van plant type</w:t>
+      </w:r>
+    </w:p>
+    <w:p>
+      <w:pPr>
+        <w:widowControl/>
+        <w:rPr>
+          <w:rFonts w:ascii="Arial" w:hAnsi="Arial" w:cs="Arial"/>
+          <w:sz w:val="22"/>
+          <w:szCs w:val="22"/>
+          <w:lang w:val="en-US"/>
+        </w:rPr>
+      </w:pPr>
+      <w:r>
+        <w:rPr>
+          <w:rFonts w:ascii="Arial" w:hAnsi="Arial" w:cs="Arial"/>
+          <w:sz w:val="22"/>
+          <w:szCs w:val="22"/>
+          <w:lang w:val="en-US"/>
+        </w:rPr>
+        <w:tab/>
+        <w:t>Hand bediening van subsystemen</w:t>
+      </w:r>
+    </w:p>
+    <w:p>
+      <w:pPr>
+        <w:widowControl/>
+        <w:rPr>
+          <w:rFonts w:ascii="Arial" w:hAnsi="Arial" w:cs="Arial"/>
+          <w:sz w:val="22"/>
+          <w:szCs w:val="22"/>
+          <w:lang w:val="en-US"/>
+        </w:rPr>
+      </w:pPr>
+    </w:p>
+    <w:p>
+      <w:pPr>
+        <w:widowControl/>
+        <w:rPr>
+          <w:rFonts w:ascii="Arial" w:hAnsi="Arial" w:cs="Arial"/>
+          <w:sz w:val="22"/>
+          <w:szCs w:val="22"/>
+          <w:lang w:val="en-US"/>
+        </w:rPr>
+      </w:pPr>
+    </w:p>
+    <w:p>
+      <w:pPr>
+        <w:widowControl/>
+        <w:rPr>
+          <w:rFonts w:ascii="Arial" w:hAnsi="Arial" w:cs="Arial"/>
           <w:b/>
           <w:sz w:val="22"/>
           <w:szCs w:val="22"/>
@@ -6100,7 +6255,7 @@
     </w:p>
     <w:p>
       <w:pPr>
-        <w:pStyle w:val="Kop2"/>
+        <w:pStyle w:val="Heading2"/>
         <w:tabs>
           <w:tab w:val="num" w:pos="851"/>
         </w:tabs>
@@ -6109,14 +6264,14 @@
           <w:rFonts w:ascii="Arial" w:hAnsi="Arial" w:cs="Arial"/>
         </w:rPr>
       </w:pPr>
-      <w:bookmarkStart w:id="10" w:name="_Toc530151327"/>
+      <w:bookmarkStart w:id="11" w:name="_Toc530151327"/>
       <w:r>
         <w:rPr>
           <w:rFonts w:ascii="Arial" w:hAnsi="Arial" w:cs="Arial"/>
         </w:rPr>
         <w:t>Kennismaking en doel van ……..</w:t>
       </w:r>
-      <w:bookmarkEnd w:id="10"/>
+      <w:bookmarkEnd w:id="11"/>
     </w:p>
     <w:p>
       <w:pPr>
@@ -6195,18 +6350,8 @@
           <w:sz w:val="22"/>
           <w:szCs w:val="22"/>
         </w:rPr>
-        <w:t xml:space="preserve">, figuur titel + </w:t>
-      </w:r>
-      <w:proofErr w:type="spellStart"/>
-      <w:r>
-        <w:rPr>
-          <w:rFonts w:ascii="Arial" w:hAnsi="Arial" w:cs="Arial"/>
-          <w:sz w:val="22"/>
-          <w:szCs w:val="22"/>
-        </w:rPr>
-        <w:t>nr</w:t>
-      </w:r>
-      <w:proofErr w:type="spellEnd"/>
+        <w:t>, figuur titel + nr</w:t>
+      </w:r>
       <w:r>
         <w:rPr>
           <w:rFonts w:ascii="Arial" w:hAnsi="Arial" w:cs="Arial"/>
@@ -6236,7 +6381,7 @@
     </w:p>
     <w:p>
       <w:pPr>
-        <w:pStyle w:val="Kop2"/>
+        <w:pStyle w:val="Heading2"/>
         <w:tabs>
           <w:tab w:val="num" w:pos="851"/>
         </w:tabs>
@@ -6245,15 +6390,15 @@
           <w:rFonts w:ascii="Arial" w:hAnsi="Arial" w:cs="Arial"/>
         </w:rPr>
       </w:pPr>
-      <w:bookmarkStart w:id="11" w:name="_Toc530151328"/>
-      <w:bookmarkStart w:id="12" w:name="_Ref354909823"/>
+      <w:bookmarkStart w:id="12" w:name="_Toc530151328"/>
+      <w:bookmarkStart w:id="13" w:name="_Ref354909823"/>
       <w:r>
         <w:rPr>
           <w:rFonts w:ascii="Arial" w:hAnsi="Arial" w:cs="Arial"/>
         </w:rPr>
         <w:t>Functionele eisen</w:t>
       </w:r>
-      <w:bookmarkEnd w:id="11"/>
+      <w:bookmarkEnd w:id="12"/>
     </w:p>
     <w:p/>
     <w:p>
@@ -6286,7 +6431,7 @@
     </w:p>
     <w:p>
       <w:pPr>
-        <w:pStyle w:val="Lijstalinea"/>
+        <w:pStyle w:val="ListParagraph"/>
         <w:widowControl/>
         <w:numPr>
           <w:ilvl w:val="0"/>
@@ -6309,7 +6454,7 @@
     </w:p>
     <w:p>
       <w:pPr>
-        <w:pStyle w:val="Lijstalinea"/>
+        <w:pStyle w:val="ListParagraph"/>
         <w:widowControl/>
         <w:numPr>
           <w:ilvl w:val="0"/>
@@ -6332,7 +6477,7 @@
     </w:p>
     <w:p>
       <w:pPr>
-        <w:pStyle w:val="Lijstalinea"/>
+        <w:pStyle w:val="ListParagraph"/>
         <w:widowControl/>
         <w:numPr>
           <w:ilvl w:val="0"/>
@@ -6375,7 +6520,7 @@
     </w:p>
     <w:p>
       <w:pPr>
-        <w:pStyle w:val="Kop2"/>
+        <w:pStyle w:val="Heading2"/>
         <w:tabs>
           <w:tab w:val="num" w:pos="851"/>
         </w:tabs>
@@ -6384,19 +6529,16 @@
           <w:rFonts w:ascii="Arial" w:hAnsi="Arial" w:cs="Arial"/>
         </w:rPr>
       </w:pPr>
-      <w:bookmarkStart w:id="13" w:name="_Toc530151329"/>
+      <w:bookmarkStart w:id="14" w:name="_Toc530151329"/>
       <w:r>
         <w:rPr>
           <w:rFonts w:ascii="Arial" w:hAnsi="Arial" w:cs="Arial"/>
         </w:rPr>
         <w:t>Technische eisen</w:t>
       </w:r>
-      <w:bookmarkEnd w:id="13"/>
-    </w:p>
-    <w:p>
-      <w:bookmarkStart w:id="14" w:name="_GoBack"/>
       <w:bookmarkEnd w:id="14"/>
     </w:p>
+    <w:p/>
     <w:p>
       <w:pPr>
         <w:widowControl/>
@@ -6443,7 +6585,7 @@
     </w:p>
     <w:p>
       <w:pPr>
-        <w:pStyle w:val="Lijstalinea"/>
+        <w:pStyle w:val="ListParagraph"/>
         <w:widowControl/>
         <w:numPr>
           <w:ilvl w:val="0"/>
@@ -6466,7 +6608,7 @@
     </w:p>
     <w:p>
       <w:pPr>
-        <w:pStyle w:val="Lijstalinea"/>
+        <w:pStyle w:val="ListParagraph"/>
         <w:widowControl/>
         <w:numPr>
           <w:ilvl w:val="0"/>
@@ -6484,18 +6626,24 @@
           <w:sz w:val="22"/>
           <w:szCs w:val="22"/>
         </w:rPr>
-        <w:t xml:space="preserve">De ontwikkelomgeving </w:t>
-      </w:r>
-      <w:proofErr w:type="spellStart"/>
-      <w:r>
-        <w:rPr>
-          <w:rFonts w:ascii="Arial" w:hAnsi="Arial" w:cs="Arial"/>
-          <w:sz w:val="22"/>
-          <w:szCs w:val="22"/>
-        </w:rPr>
-        <w:t>QtCreator</w:t>
-      </w:r>
-      <w:proofErr w:type="spellEnd"/>
+        <w:t xml:space="preserve">De ontwikkelomgeving QtCreator </w:t>
+      </w:r>
+      <w:r>
+        <w:rPr>
+          <w:rFonts w:ascii="Arial" w:hAnsi="Arial" w:cs="Arial"/>
+          <w:sz w:val="22"/>
+          <w:szCs w:val="22"/>
+        </w:rPr>
+        <w:t>v</w:t>
+      </w:r>
+      <w:r>
+        <w:rPr>
+          <w:rFonts w:ascii="Arial" w:hAnsi="Arial" w:cs="Arial"/>
+          <w:sz w:val="22"/>
+          <w:szCs w:val="22"/>
+        </w:rPr>
+        <w:t>5.13.2</w:t>
+      </w:r>
       <w:r>
         <w:rPr>
           <w:rFonts w:ascii="Arial" w:hAnsi="Arial" w:cs="Arial"/>
@@ -6510,36 +6658,12 @@
           <w:sz w:val="22"/>
           <w:szCs w:val="22"/>
         </w:rPr>
-        <w:t>v</w:t>
-      </w:r>
-      <w:r>
-        <w:rPr>
-          <w:rFonts w:ascii="Arial" w:hAnsi="Arial" w:cs="Arial"/>
-          <w:sz w:val="22"/>
-          <w:szCs w:val="22"/>
-        </w:rPr>
-        <w:t>5.13.2</w:t>
-      </w:r>
-      <w:r>
-        <w:rPr>
-          <w:rFonts w:ascii="Arial" w:hAnsi="Arial" w:cs="Arial"/>
-          <w:sz w:val="22"/>
-          <w:szCs w:val="22"/>
-        </w:rPr>
-        <w:t xml:space="preserve"> </w:t>
-      </w:r>
-      <w:r>
-        <w:rPr>
-          <w:rFonts w:ascii="Arial" w:hAnsi="Arial" w:cs="Arial"/>
-          <w:sz w:val="22"/>
-          <w:szCs w:val="22"/>
-        </w:rPr>
         <w:t>moet worden toegepast.</w:t>
       </w:r>
     </w:p>
     <w:p>
       <w:pPr>
-        <w:pStyle w:val="Lijstalinea"/>
+        <w:pStyle w:val="ListParagraph"/>
         <w:widowControl/>
         <w:numPr>
           <w:ilvl w:val="0"/>
@@ -6557,30 +6681,12 @@
           <w:sz w:val="22"/>
           <w:szCs w:val="22"/>
         </w:rPr>
-        <w:t xml:space="preserve">De software word met het terminal </w:t>
-      </w:r>
-      <w:proofErr w:type="spellStart"/>
-      <w:r>
-        <w:rPr>
-          <w:rFonts w:ascii="Arial" w:hAnsi="Arial" w:cs="Arial"/>
-          <w:sz w:val="22"/>
-          <w:szCs w:val="22"/>
-        </w:rPr>
-        <w:t>window</w:t>
-      </w:r>
-      <w:proofErr w:type="spellEnd"/>
-      <w:r>
-        <w:rPr>
-          <w:rFonts w:ascii="Arial" w:hAnsi="Arial" w:cs="Arial"/>
-          <w:sz w:val="22"/>
-          <w:szCs w:val="22"/>
-        </w:rPr>
-        <w:t xml:space="preserve"> bestuurd.</w:t>
-      </w:r>
-    </w:p>
-    <w:p>
-      <w:pPr>
-        <w:pStyle w:val="Lijstalinea"/>
+        <w:t>De software word met het terminal window bestuurd.</w:t>
+      </w:r>
+    </w:p>
+    <w:p>
+      <w:pPr>
+        <w:pStyle w:val="ListParagraph"/>
         <w:widowControl/>
         <w:numPr>
           <w:ilvl w:val="0"/>
@@ -6598,30 +6704,12 @@
           <w:sz w:val="22"/>
           <w:szCs w:val="22"/>
         </w:rPr>
-        <w:t>Voor het opslaan van plant types word een .</w:t>
-      </w:r>
-      <w:proofErr w:type="spellStart"/>
-      <w:r>
-        <w:rPr>
-          <w:rFonts w:ascii="Arial" w:hAnsi="Arial" w:cs="Arial"/>
-          <w:sz w:val="22"/>
-          <w:szCs w:val="22"/>
-        </w:rPr>
-        <w:t>csv</w:t>
-      </w:r>
-      <w:proofErr w:type="spellEnd"/>
-      <w:r>
-        <w:rPr>
-          <w:rFonts w:ascii="Arial" w:hAnsi="Arial" w:cs="Arial"/>
-          <w:sz w:val="22"/>
-          <w:szCs w:val="22"/>
-        </w:rPr>
-        <w:t xml:space="preserve"> bestand gebruikt.</w:t>
-      </w:r>
-    </w:p>
-    <w:p>
-      <w:pPr>
-        <w:pStyle w:val="Lijstalinea"/>
+        <w:t>Voor het opslaan van plant types word een .csv bestand gebruikt.</w:t>
+      </w:r>
+    </w:p>
+    <w:p>
+      <w:pPr>
+        <w:pStyle w:val="ListParagraph"/>
         <w:widowControl/>
         <w:numPr>
           <w:ilvl w:val="0"/>
@@ -6639,25 +6727,7 @@
           <w:sz w:val="22"/>
           <w:szCs w:val="22"/>
         </w:rPr>
-        <w:t xml:space="preserve">Er is gebruik gemaakt van GIT met het interface </w:t>
-      </w:r>
-      <w:proofErr w:type="spellStart"/>
-      <w:r>
-        <w:rPr>
-          <w:rFonts w:ascii="Arial" w:hAnsi="Arial" w:cs="Arial"/>
-          <w:sz w:val="22"/>
-          <w:szCs w:val="22"/>
-        </w:rPr>
-        <w:t>SourceTree</w:t>
-      </w:r>
-      <w:proofErr w:type="spellEnd"/>
-      <w:r>
-        <w:rPr>
-          <w:rFonts w:ascii="Arial" w:hAnsi="Arial" w:cs="Arial"/>
-          <w:sz w:val="22"/>
-          <w:szCs w:val="22"/>
-        </w:rPr>
-        <w:t xml:space="preserve"> voor het versie beheer.</w:t>
+        <w:t>Er is gebruik gemaakt van GIT met het interface SourceTree voor het versie beheer.</w:t>
       </w:r>
     </w:p>
     <w:p>
@@ -6673,7 +6743,7 @@
     <w:p/>
     <w:p>
       <w:pPr>
-        <w:pStyle w:val="Kop2"/>
+        <w:pStyle w:val="Heading2"/>
         <w:tabs>
           <w:tab w:val="num" w:pos="851"/>
         </w:tabs>
@@ -6758,7 +6828,7 @@
         </w:rPr>
       </w:pPr>
     </w:p>
-    <w:bookmarkEnd w:id="12"/>
+    <w:bookmarkEnd w:id="13"/>
     <w:p>
       <w:pPr>
         <w:widowControl/>
@@ -6777,7 +6847,7 @@
     </w:p>
     <w:p>
       <w:pPr>
-        <w:pStyle w:val="Kop1"/>
+        <w:pStyle w:val="Heading1"/>
         <w:tabs>
           <w:tab w:val="num" w:pos="851"/>
         </w:tabs>
@@ -6856,10 +6926,36 @@
           <w:rFonts w:ascii="Arial" w:hAnsi="Arial" w:cs="Arial"/>
         </w:rPr>
       </w:pPr>
-    </w:p>
-    <w:p>
-      <w:pPr>
-        <w:pStyle w:val="Kop2"/>
+      <w:r>
+        <w:rPr>
+          <w:rFonts w:ascii="Arial" w:hAnsi="Arial" w:cs="Arial"/>
+        </w:rPr>
+        <w:t>TODO:</w:t>
+      </w:r>
+    </w:p>
+    <w:p>
+      <w:pPr>
+        <w:rPr>
+          <w:rFonts w:ascii="Arial" w:hAnsi="Arial" w:cs="Arial"/>
+        </w:rPr>
+      </w:pPr>
+      <w:r>
+        <w:rPr>
+          <w:rFonts w:ascii="Arial" w:hAnsi="Arial" w:cs="Arial"/>
+        </w:rPr>
+        <w:t>Invullen</w:t>
+      </w:r>
+    </w:p>
+    <w:p>
+      <w:pPr>
+        <w:rPr>
+          <w:rFonts w:ascii="Arial" w:hAnsi="Arial" w:cs="Arial"/>
+        </w:rPr>
+      </w:pPr>
+    </w:p>
+    <w:p>
+      <w:pPr>
+        <w:pStyle w:val="Heading2"/>
         <w:tabs>
           <w:tab w:val="num" w:pos="851"/>
         </w:tabs>
@@ -6917,7 +7013,7 @@
     </w:p>
     <w:p>
       <w:pPr>
-        <w:pStyle w:val="Lijstalinea"/>
+        <w:pStyle w:val="ListParagraph"/>
         <w:numPr>
           <w:ilvl w:val="0"/>
           <w:numId w:val="35"/>
@@ -6935,7 +7031,7 @@
     </w:p>
     <w:p>
       <w:pPr>
-        <w:pStyle w:val="Lijstalinea"/>
+        <w:pStyle w:val="ListParagraph"/>
         <w:numPr>
           <w:ilvl w:val="0"/>
           <w:numId w:val="35"/>
@@ -6975,25 +7071,7 @@
           <w:sz w:val="22"/>
           <w:szCs w:val="22"/>
         </w:rPr>
-        <w:t xml:space="preserve">&lt;UML + figuur titel + </w:t>
-      </w:r>
-      <w:proofErr w:type="spellStart"/>
-      <w:r>
-        <w:rPr>
-          <w:rFonts w:ascii="Arial" w:hAnsi="Arial" w:cs="Arial"/>
-          <w:sz w:val="22"/>
-          <w:szCs w:val="22"/>
-        </w:rPr>
-        <w:t>nr</w:t>
-      </w:r>
-      <w:proofErr w:type="spellEnd"/>
-      <w:r>
-        <w:rPr>
-          <w:rFonts w:ascii="Arial" w:hAnsi="Arial" w:cs="Arial"/>
-          <w:sz w:val="22"/>
-          <w:szCs w:val="22"/>
-        </w:rPr>
-        <w:t>&gt;</w:t>
+        <w:t>&lt;UML + figuur titel + nr&gt;</w:t>
       </w:r>
     </w:p>
     <w:p>
@@ -7034,7 +7112,7 @@
     <w:p/>
     <w:p>
       <w:pPr>
-        <w:pStyle w:val="Kop2"/>
+        <w:pStyle w:val="Heading2"/>
         <w:tabs>
           <w:tab w:val="num" w:pos="851"/>
         </w:tabs>
@@ -7048,17 +7126,9 @@
         <w:rPr>
           <w:rFonts w:ascii="Arial" w:hAnsi="Arial" w:cs="Arial"/>
         </w:rPr>
-        <w:t xml:space="preserve">State </w:t>
-      </w:r>
-      <w:proofErr w:type="spellStart"/>
-      <w:r>
-        <w:rPr>
-          <w:rFonts w:ascii="Arial" w:hAnsi="Arial" w:cs="Arial"/>
-        </w:rPr>
-        <w:t>chart</w:t>
+        <w:t>State chart</w:t>
       </w:r>
       <w:bookmarkEnd w:id="18"/>
-      <w:proofErr w:type="spellEnd"/>
     </w:p>
     <w:p/>
     <w:p>
@@ -7081,25 +7151,7 @@
           <w:sz w:val="22"/>
           <w:szCs w:val="22"/>
         </w:rPr>
-        <w:t xml:space="preserve">&lt;UML + figuur titel + </w:t>
-      </w:r>
-      <w:proofErr w:type="spellStart"/>
-      <w:r>
-        <w:rPr>
-          <w:rFonts w:ascii="Arial" w:hAnsi="Arial" w:cs="Arial"/>
-          <w:sz w:val="22"/>
-          <w:szCs w:val="22"/>
-        </w:rPr>
-        <w:t>nr</w:t>
-      </w:r>
-      <w:proofErr w:type="spellEnd"/>
-      <w:r>
-        <w:rPr>
-          <w:rFonts w:ascii="Arial" w:hAnsi="Arial" w:cs="Arial"/>
-          <w:sz w:val="22"/>
-          <w:szCs w:val="22"/>
-        </w:rPr>
-        <w:t>&gt;</w:t>
+        <w:t>&lt;UML + figuur titel + nr&gt;</w:t>
       </w:r>
     </w:p>
     <w:p/>
@@ -7125,7 +7177,7 @@
     </w:p>
     <w:p>
       <w:pPr>
-        <w:pStyle w:val="Geenafstand"/>
+        <w:pStyle w:val="NoSpacing"/>
       </w:pPr>
       <w:r>
         <w:br w:type="page"/>
@@ -7133,7 +7185,7 @@
     </w:p>
     <w:p>
       <w:pPr>
-        <w:pStyle w:val="Kop1"/>
+        <w:pStyle w:val="Heading1"/>
         <w:tabs>
           <w:tab w:val="num" w:pos="851"/>
         </w:tabs>
@@ -7205,7 +7257,7 @@
     </w:p>
     <w:p>
       <w:pPr>
-        <w:pStyle w:val="Kop2"/>
+        <w:pStyle w:val="Heading2"/>
         <w:tabs>
           <w:tab w:val="num" w:pos="851"/>
         </w:tabs>
@@ -7249,19 +7301,11 @@
         </w:rPr>
         <w:t xml:space="preserve">Korte weergave: </w:t>
       </w:r>
-      <w:proofErr w:type="spellStart"/>
-      <w:r>
-        <w:rPr>
-          <w:rFonts w:ascii="Arial" w:hAnsi="Arial" w:cs="Arial"/>
-        </w:rPr>
-        <w:t>Qt</w:t>
-      </w:r>
-      <w:proofErr w:type="spellEnd"/>
-      <w:r>
-        <w:rPr>
-          <w:rFonts w:ascii="Arial" w:hAnsi="Arial" w:cs="Arial"/>
-        </w:rPr>
-        <w:t xml:space="preserve"> gebruik, instellingen, </w:t>
+      <w:r>
+        <w:rPr>
+          <w:rFonts w:ascii="Arial" w:hAnsi="Arial" w:cs="Arial"/>
+        </w:rPr>
+        <w:t xml:space="preserve">Qt gebruik, instellingen, </w:t>
       </w:r>
       <w:r>
         <w:rPr>
@@ -7321,41 +7365,13 @@
         <w:rPr>
           <w:rFonts w:ascii="Arial" w:hAnsi="Arial" w:cs="Arial"/>
         </w:rPr>
-        <w:t xml:space="preserve">Wat niet gemaakt? </w:t>
-      </w:r>
-      <w:proofErr w:type="spellStart"/>
-      <w:r>
-        <w:rPr>
-          <w:rFonts w:ascii="Arial" w:hAnsi="Arial" w:cs="Arial"/>
-        </w:rPr>
-        <w:t>Bijv</w:t>
-      </w:r>
-      <w:proofErr w:type="spellEnd"/>
-      <w:r>
-        <w:rPr>
-          <w:rFonts w:ascii="Arial" w:hAnsi="Arial" w:cs="Arial"/>
-        </w:rPr>
-        <w:t xml:space="preserve"> HAL, </w:t>
-      </w:r>
-      <w:r>
-        <w:rPr>
-          <w:rFonts w:ascii="Arial" w:hAnsi="Arial" w:cs="Arial"/>
-        </w:rPr>
-        <w:t xml:space="preserve">Bekende bugs? </w:t>
-      </w:r>
-      <w:proofErr w:type="spellStart"/>
-      <w:r>
-        <w:rPr>
-          <w:rFonts w:ascii="Arial" w:hAnsi="Arial" w:cs="Arial"/>
-        </w:rPr>
-        <w:t>plantUML</w:t>
-      </w:r>
-      <w:proofErr w:type="spellEnd"/>
-      <w:r>
-        <w:rPr>
-          <w:rFonts w:ascii="Arial" w:hAnsi="Arial" w:cs="Arial"/>
-        </w:rPr>
-        <w:t>-gebruik</w:t>
+        <w:t xml:space="preserve">Wat niet gemaakt? Bijv HAL, </w:t>
+      </w:r>
+      <w:r>
+        <w:rPr>
+          <w:rFonts w:ascii="Arial" w:hAnsi="Arial" w:cs="Arial"/>
+        </w:rPr>
+        <w:t>Bekende bugs? plantUML-gebruik</w:t>
       </w:r>
       <w:r>
         <w:rPr>
@@ -7436,7 +7452,7 @@
     </w:p>
     <w:p>
       <w:pPr>
-        <w:pStyle w:val="Kop2"/>
+        <w:pStyle w:val="Heading2"/>
         <w:tabs>
           <w:tab w:val="num" w:pos="851"/>
         </w:tabs>
@@ -7512,7 +7528,7 @@
     </w:p>
     <w:tbl>
       <w:tblPr>
-        <w:tblStyle w:val="Tabelraster"/>
+        <w:tblStyle w:val="TableGrid"/>
         <w:tblpPr w:leftFromText="141" w:rightFromText="141" w:vertAnchor="text" w:horzAnchor="margin" w:tblpXSpec="center" w:tblpY="536"/>
         <w:tblW w:w="9889" w:type="dxa"/>
         <w:tblLayout w:type="fixed"/>
@@ -7585,34 +7601,14 @@
                 <w:sz w:val="20"/>
               </w:rPr>
             </w:pPr>
-            <w:proofErr w:type="spellStart"/>
             <w:r>
               <w:rPr>
                 <w:rFonts w:ascii="Arial" w:hAnsi="Arial" w:cs="Arial"/>
                 <w:b/>
                 <w:sz w:val="20"/>
               </w:rPr>
-              <w:t>Expected</w:t>
-            </w:r>
-            <w:proofErr w:type="spellEnd"/>
-            <w:r>
-              <w:rPr>
-                <w:rFonts w:ascii="Arial" w:hAnsi="Arial" w:cs="Arial"/>
-                <w:b/>
-                <w:sz w:val="20"/>
-              </w:rPr>
-              <w:t xml:space="preserve"> </w:t>
-            </w:r>
-            <w:proofErr w:type="spellStart"/>
-            <w:r>
-              <w:rPr>
-                <w:rFonts w:ascii="Arial" w:hAnsi="Arial" w:cs="Arial"/>
-                <w:b/>
-                <w:sz w:val="20"/>
-              </w:rPr>
-              <w:t>result</w:t>
-            </w:r>
-            <w:proofErr w:type="spellEnd"/>
+              <w:t>Expected result</w:t>
+            </w:r>
           </w:p>
         </w:tc>
         <w:tc>
@@ -7633,18 +7629,8 @@
                 <w:b/>
                 <w:sz w:val="20"/>
               </w:rPr>
-              <w:t xml:space="preserve">Pass </w:t>
-            </w:r>
-            <w:proofErr w:type="spellStart"/>
-            <w:r>
-              <w:rPr>
-                <w:rFonts w:ascii="Arial" w:hAnsi="Arial" w:cs="Arial"/>
-                <w:b/>
-                <w:sz w:val="20"/>
-              </w:rPr>
-              <w:t>Fail</w:t>
-            </w:r>
-            <w:proofErr w:type="spellEnd"/>
+              <w:t>Pass Fail</w:t>
+            </w:r>
           </w:p>
         </w:tc>
         <w:tc>
@@ -8346,7 +8332,7 @@
     </w:p>
     <w:p>
       <w:pPr>
-        <w:pStyle w:val="Kop1"/>
+        <w:pStyle w:val="Heading1"/>
         <w:tabs>
           <w:tab w:val="num" w:pos="851"/>
         </w:tabs>
@@ -8362,9 +8348,9 @@
         <w:lastRenderedPageBreak/>
         <w:t>E</w:t>
       </w:r>
-      <w:bookmarkEnd w:id="6"/>
       <w:bookmarkEnd w:id="7"/>
       <w:bookmarkEnd w:id="8"/>
+      <w:bookmarkEnd w:id="9"/>
       <w:r>
         <w:rPr>
           <w:rFonts w:ascii="Arial" w:hAnsi="Arial" w:cs="Arial"/>
@@ -8375,7 +8361,7 @@
     </w:p>
     <w:p>
       <w:pPr>
-        <w:pStyle w:val="Koptekst"/>
+        <w:pStyle w:val="Header"/>
         <w:tabs>
           <w:tab w:val="clear" w:pos="4536"/>
           <w:tab w:val="clear" w:pos="9072"/>
@@ -8387,7 +8373,7 @@
     </w:p>
     <w:p>
       <w:pPr>
-        <w:pStyle w:val="Koptekst"/>
+        <w:pStyle w:val="Header"/>
         <w:tabs>
           <w:tab w:val="clear" w:pos="4536"/>
           <w:tab w:val="clear" w:pos="9072"/>
@@ -8399,7 +8385,7 @@
     </w:p>
     <w:p>
       <w:pPr>
-        <w:pStyle w:val="Koptekst"/>
+        <w:pStyle w:val="Header"/>
         <w:tabs>
           <w:tab w:val="clear" w:pos="4536"/>
           <w:tab w:val="clear" w:pos="9072"/>
@@ -8441,7 +8427,7 @@
     </w:p>
     <w:p>
       <w:pPr>
-        <w:pStyle w:val="Koptekst"/>
+        <w:pStyle w:val="Header"/>
         <w:tabs>
           <w:tab w:val="clear" w:pos="4536"/>
           <w:tab w:val="clear" w:pos="9072"/>
@@ -8453,7 +8439,7 @@
     </w:p>
     <w:p>
       <w:pPr>
-        <w:pStyle w:val="Koptekst"/>
+        <w:pStyle w:val="Header"/>
         <w:tabs>
           <w:tab w:val="clear" w:pos="4536"/>
           <w:tab w:val="clear" w:pos="9072"/>
@@ -8465,7 +8451,7 @@
     </w:p>
     <w:p>
       <w:pPr>
-        <w:pStyle w:val="Kop2"/>
+        <w:pStyle w:val="Heading2"/>
         <w:tabs>
           <w:tab w:val="num" w:pos="851"/>
         </w:tabs>
@@ -8491,7 +8477,7 @@
     </w:p>
     <w:p>
       <w:pPr>
-        <w:pStyle w:val="Koptekst"/>
+        <w:pStyle w:val="Header"/>
         <w:tabs>
           <w:tab w:val="clear" w:pos="4536"/>
           <w:tab w:val="clear" w:pos="9072"/>
@@ -8503,7 +8489,7 @@
     </w:p>
     <w:p>
       <w:pPr>
-        <w:pStyle w:val="Koptekst"/>
+        <w:pStyle w:val="Header"/>
         <w:tabs>
           <w:tab w:val="clear" w:pos="4536"/>
           <w:tab w:val="clear" w:pos="9072"/>
@@ -8521,7 +8507,7 @@
     </w:p>
     <w:p>
       <w:pPr>
-        <w:pStyle w:val="Koptekst"/>
+        <w:pStyle w:val="Header"/>
         <w:tabs>
           <w:tab w:val="clear" w:pos="4536"/>
           <w:tab w:val="clear" w:pos="9072"/>
@@ -8539,7 +8525,7 @@
     </w:p>
     <w:p>
       <w:pPr>
-        <w:pStyle w:val="Koptekst"/>
+        <w:pStyle w:val="Header"/>
         <w:tabs>
           <w:tab w:val="clear" w:pos="4536"/>
           <w:tab w:val="clear" w:pos="9072"/>
@@ -8551,7 +8537,7 @@
     </w:p>
     <w:p>
       <w:pPr>
-        <w:pStyle w:val="Koptekst"/>
+        <w:pStyle w:val="Header"/>
         <w:tabs>
           <w:tab w:val="clear" w:pos="4536"/>
           <w:tab w:val="clear" w:pos="9072"/>
@@ -8563,7 +8549,7 @@
     </w:p>
     <w:p>
       <w:pPr>
-        <w:pStyle w:val="Kop2"/>
+        <w:pStyle w:val="Heading2"/>
         <w:tabs>
           <w:tab w:val="num" w:pos="851"/>
         </w:tabs>
@@ -8589,7 +8575,7 @@
     </w:p>
     <w:p>
       <w:pPr>
-        <w:pStyle w:val="Koptekst"/>
+        <w:pStyle w:val="Header"/>
         <w:tabs>
           <w:tab w:val="clear" w:pos="4536"/>
           <w:tab w:val="clear" w:pos="9072"/>
@@ -8643,7 +8629,7 @@
     </w:p>
     <w:p>
       <w:pPr>
-        <w:pStyle w:val="Koptekst"/>
+        <w:pStyle w:val="Header"/>
         <w:tabs>
           <w:tab w:val="clear" w:pos="4536"/>
           <w:tab w:val="clear" w:pos="9072"/>
@@ -8680,7 +8666,7 @@
 </file>
 
 <file path=word/endnotes.xml><?xml version="1.0" encoding="utf-8"?>
-<w:endnotes xmlns:wpc="http://schemas.microsoft.com/office/word/2010/wordprocessingCanvas" xmlns:cx="http://schemas.microsoft.com/office/drawing/2014/chartex" xmlns:cx1="http://schemas.microsoft.com/office/drawing/2015/9/8/chartex" xmlns:cx2="http://schemas.microsoft.com/office/drawing/2015/10/21/chartex" xmlns:cx3="http://schemas.microsoft.com/office/drawing/2016/5/9/chartex" xmlns:cx4="http://schemas.microsoft.com/office/drawing/2016/5/10/chartex" xmlns:cx5="http://schemas.microsoft.com/office/drawing/2016/5/11/chartex" xmlns:cx6="http://schemas.microsoft.com/office/drawing/2016/5/12/chartex" xmlns:cx7="http://schemas.microsoft.com/office/drawing/2016/5/13/chartex" xmlns:cx8="http://schemas.microsoft.com/office/drawing/2016/5/14/chartex" xmlns:mc="http://schemas.openxmlformats.org/markup-compatibility/2006" xmlns:aink="http://schemas.microsoft.com/office/drawing/2016/ink" xmlns:am3d="http://schemas.microsoft.com/office/drawing/2017/model3d" xmlns:o="urn:schemas-microsoft-com:office:office" xmlns:r="http://schemas.openxmlformats.org/officeDocument/2006/relationships" xmlns:m="http://schemas.openxmlformats.org/officeDocument/2006/math" xmlns:v="urn:schemas-microsoft-com:vml" xmlns:wp14="http://schemas.microsoft.com/office/word/2010/wordprocessingDrawing" xmlns:wp="http://schemas.openxmlformats.org/drawingml/2006/wordprocessingDrawing" xmlns:w10="urn:schemas-microsoft-com:office:word" xmlns:w="http://schemas.openxmlformats.org/wordprocessingml/2006/main" xmlns:w14="http://schemas.microsoft.com/office/word/2010/wordml" xmlns:w15="http://schemas.microsoft.com/office/word/2012/wordml" xmlns:w16cid="http://schemas.microsoft.com/office/word/2016/wordml/cid" xmlns:w16se="http://schemas.microsoft.com/office/word/2015/wordml/symex" xmlns:wpg="http://schemas.microsoft.com/office/word/2010/wordprocessingGroup" xmlns:wpi="http://schemas.microsoft.com/office/word/2010/wordprocessingInk" xmlns:wne="http://schemas.microsoft.com/office/word/2006/wordml" xmlns:wps="http://schemas.microsoft.com/office/word/2010/wordprocessingShape" mc:Ignorable="w14 w15 w16se w16cid wp14">
+<w:endnotes xmlns:wpc="http://schemas.microsoft.com/office/word/2010/wordprocessingCanvas" xmlns:cx="http://schemas.microsoft.com/office/drawing/2014/chartex" xmlns:cx1="http://schemas.microsoft.com/office/drawing/2015/9/8/chartex" xmlns:mc="http://schemas.openxmlformats.org/markup-compatibility/2006" xmlns:o="urn:schemas-microsoft-com:office:office" xmlns:r="http://schemas.openxmlformats.org/officeDocument/2006/relationships" xmlns:m="http://schemas.openxmlformats.org/officeDocument/2006/math" xmlns:v="urn:schemas-microsoft-com:vml" xmlns:wp14="http://schemas.microsoft.com/office/word/2010/wordprocessingDrawing" xmlns:wp="http://schemas.openxmlformats.org/drawingml/2006/wordprocessingDrawing" xmlns:w10="urn:schemas-microsoft-com:office:word" xmlns:w="http://schemas.openxmlformats.org/wordprocessingml/2006/main" xmlns:w14="http://schemas.microsoft.com/office/word/2010/wordml" xmlns:w15="http://schemas.microsoft.com/office/word/2012/wordml" xmlns:w16se="http://schemas.microsoft.com/office/word/2015/wordml/symex" xmlns:wpg="http://schemas.microsoft.com/office/word/2010/wordprocessingGroup" xmlns:wpi="http://schemas.microsoft.com/office/word/2010/wordprocessingInk" xmlns:wne="http://schemas.microsoft.com/office/word/2006/wordml" xmlns:wps="http://schemas.microsoft.com/office/word/2010/wordprocessingShape" mc:Ignorable="w14 w15 w16se wp14">
   <w:endnote w:type="separator" w:id="-1">
     <w:p>
       <w:pPr>
@@ -8706,10 +8692,10 @@
 </file>
 
 <file path=word/footer1.xml><?xml version="1.0" encoding="utf-8"?>
-<w:ftr xmlns:wpc="http://schemas.microsoft.com/office/word/2010/wordprocessingCanvas" xmlns:cx="http://schemas.microsoft.com/office/drawing/2014/chartex" xmlns:cx1="http://schemas.microsoft.com/office/drawing/2015/9/8/chartex" xmlns:cx2="http://schemas.microsoft.com/office/drawing/2015/10/21/chartex" xmlns:cx3="http://schemas.microsoft.com/office/drawing/2016/5/9/chartex" xmlns:cx4="http://schemas.microsoft.com/office/drawing/2016/5/10/chartex" xmlns:cx5="http://schemas.microsoft.com/office/drawing/2016/5/11/chartex" xmlns:cx6="http://schemas.microsoft.com/office/drawing/2016/5/12/chartex" xmlns:cx7="http://schemas.microsoft.com/office/drawing/2016/5/13/chartex" xmlns:cx8="http://schemas.microsoft.com/office/drawing/2016/5/14/chartex" xmlns:mc="http://schemas.openxmlformats.org/markup-compatibility/2006" xmlns:aink="http://schemas.microsoft.com/office/drawing/2016/ink" xmlns:am3d="http://schemas.microsoft.com/office/drawing/2017/model3d" xmlns:o="urn:schemas-microsoft-com:office:office" xmlns:r="http://schemas.openxmlformats.org/officeDocument/2006/relationships" xmlns:m="http://schemas.openxmlformats.org/officeDocument/2006/math" xmlns:v="urn:schemas-microsoft-com:vml" xmlns:wp14="http://schemas.microsoft.com/office/word/2010/wordprocessingDrawing" xmlns:wp="http://schemas.openxmlformats.org/drawingml/2006/wordprocessingDrawing" xmlns:w10="urn:schemas-microsoft-com:office:word" xmlns:w="http://schemas.openxmlformats.org/wordprocessingml/2006/main" xmlns:w14="http://schemas.microsoft.com/office/word/2010/wordml" xmlns:w15="http://schemas.microsoft.com/office/word/2012/wordml" xmlns:w16cid="http://schemas.microsoft.com/office/word/2016/wordml/cid" xmlns:w16se="http://schemas.microsoft.com/office/word/2015/wordml/symex" xmlns:wpg="http://schemas.microsoft.com/office/word/2010/wordprocessingGroup" xmlns:wpi="http://schemas.microsoft.com/office/word/2010/wordprocessingInk" xmlns:wne="http://schemas.microsoft.com/office/word/2006/wordml" xmlns:wps="http://schemas.microsoft.com/office/word/2010/wordprocessingShape" mc:Ignorable="w14 w15 w16se w16cid wp14">
+<w:ftr xmlns:wpc="http://schemas.microsoft.com/office/word/2010/wordprocessingCanvas" xmlns:cx="http://schemas.microsoft.com/office/drawing/2014/chartex" xmlns:cx1="http://schemas.microsoft.com/office/drawing/2015/9/8/chartex" xmlns:mc="http://schemas.openxmlformats.org/markup-compatibility/2006" xmlns:o="urn:schemas-microsoft-com:office:office" xmlns:r="http://schemas.openxmlformats.org/officeDocument/2006/relationships" xmlns:m="http://schemas.openxmlformats.org/officeDocument/2006/math" xmlns:v="urn:schemas-microsoft-com:vml" xmlns:wp14="http://schemas.microsoft.com/office/word/2010/wordprocessingDrawing" xmlns:wp="http://schemas.openxmlformats.org/drawingml/2006/wordprocessingDrawing" xmlns:w10="urn:schemas-microsoft-com:office:word" xmlns:w="http://schemas.openxmlformats.org/wordprocessingml/2006/main" xmlns:w14="http://schemas.microsoft.com/office/word/2010/wordml" xmlns:w15="http://schemas.microsoft.com/office/word/2012/wordml" xmlns:w16se="http://schemas.microsoft.com/office/word/2015/wordml/symex" xmlns:wpg="http://schemas.microsoft.com/office/word/2010/wordprocessingGroup" xmlns:wpi="http://schemas.microsoft.com/office/word/2010/wordprocessingInk" xmlns:wne="http://schemas.microsoft.com/office/word/2006/wordml" xmlns:wps="http://schemas.microsoft.com/office/word/2010/wordprocessingShape" mc:Ignorable="w14 w15 w16se wp14">
   <w:p>
     <w:pPr>
-      <w:pStyle w:val="Voettekst"/>
+      <w:pStyle w:val="Footer"/>
       <w:tabs>
         <w:tab w:val="clear" w:pos="4536"/>
       </w:tabs>
@@ -8717,7 +8703,7 @@
   </w:p>
   <w:p>
     <w:pPr>
-      <w:pStyle w:val="Voettekst"/>
+      <w:pStyle w:val="Footer"/>
       <w:tabs>
         <w:tab w:val="clear" w:pos="4536"/>
         <w:tab w:val="right" w:pos="7938"/>
@@ -8728,36 +8714,36 @@
     </w:pPr>
     <w:r>
       <w:rPr>
-        <w:rStyle w:val="Paginanummer"/>
+        <w:rStyle w:val="PageNumber"/>
         <w:rFonts w:ascii="Arial" w:hAnsi="Arial" w:cs="Arial"/>
       </w:rPr>
       <w:fldChar w:fldCharType="begin"/>
     </w:r>
     <w:r>
       <w:rPr>
-        <w:rStyle w:val="Paginanummer"/>
+        <w:rStyle w:val="PageNumber"/>
         <w:rFonts w:ascii="Arial" w:hAnsi="Arial" w:cs="Arial"/>
       </w:rPr>
       <w:instrText xml:space="preserve"> PAGE </w:instrText>
     </w:r>
     <w:r>
       <w:rPr>
-        <w:rStyle w:val="Paginanummer"/>
+        <w:rStyle w:val="PageNumber"/>
         <w:rFonts w:ascii="Arial" w:hAnsi="Arial" w:cs="Arial"/>
       </w:rPr>
       <w:fldChar w:fldCharType="separate"/>
     </w:r>
     <w:r>
       <w:rPr>
-        <w:rStyle w:val="Paginanummer"/>
+        <w:rStyle w:val="PageNumber"/>
         <w:rFonts w:ascii="Arial" w:hAnsi="Arial" w:cs="Arial"/>
         <w:noProof/>
       </w:rPr>
-      <w:t>10</w:t>
+      <w:t>4</w:t>
     </w:r>
     <w:r>
       <w:rPr>
-        <w:rStyle w:val="Paginanummer"/>
+        <w:rStyle w:val="PageNumber"/>
         <w:rFonts w:ascii="Arial" w:hAnsi="Arial" w:cs="Arial"/>
       </w:rPr>
       <w:fldChar w:fldCharType="end"/>
@@ -8773,10 +8759,10 @@
 </file>
 
 <file path=word/footer2.xml><?xml version="1.0" encoding="utf-8"?>
-<w:ftr xmlns:wpc="http://schemas.microsoft.com/office/word/2010/wordprocessingCanvas" xmlns:cx="http://schemas.microsoft.com/office/drawing/2014/chartex" xmlns:cx1="http://schemas.microsoft.com/office/drawing/2015/9/8/chartex" xmlns:cx2="http://schemas.microsoft.com/office/drawing/2015/10/21/chartex" xmlns:cx3="http://schemas.microsoft.com/office/drawing/2016/5/9/chartex" xmlns:cx4="http://schemas.microsoft.com/office/drawing/2016/5/10/chartex" xmlns:cx5="http://schemas.microsoft.com/office/drawing/2016/5/11/chartex" xmlns:cx6="http://schemas.microsoft.com/office/drawing/2016/5/12/chartex" xmlns:cx7="http://schemas.microsoft.com/office/drawing/2016/5/13/chartex" xmlns:cx8="http://schemas.microsoft.com/office/drawing/2016/5/14/chartex" xmlns:mc="http://schemas.openxmlformats.org/markup-compatibility/2006" xmlns:aink="http://schemas.microsoft.com/office/drawing/2016/ink" xmlns:am3d="http://schemas.microsoft.com/office/drawing/2017/model3d" xmlns:o="urn:schemas-microsoft-com:office:office" xmlns:r="http://schemas.openxmlformats.org/officeDocument/2006/relationships" xmlns:m="http://schemas.openxmlformats.org/officeDocument/2006/math" xmlns:v="urn:schemas-microsoft-com:vml" xmlns:wp14="http://schemas.microsoft.com/office/word/2010/wordprocessingDrawing" xmlns:wp="http://schemas.openxmlformats.org/drawingml/2006/wordprocessingDrawing" xmlns:w10="urn:schemas-microsoft-com:office:word" xmlns:w="http://schemas.openxmlformats.org/wordprocessingml/2006/main" xmlns:w14="http://schemas.microsoft.com/office/word/2010/wordml" xmlns:w15="http://schemas.microsoft.com/office/word/2012/wordml" xmlns:w16cid="http://schemas.microsoft.com/office/word/2016/wordml/cid" xmlns:w16se="http://schemas.microsoft.com/office/word/2015/wordml/symex" xmlns:wpg="http://schemas.microsoft.com/office/word/2010/wordprocessingGroup" xmlns:wpi="http://schemas.microsoft.com/office/word/2010/wordprocessingInk" xmlns:wne="http://schemas.microsoft.com/office/word/2006/wordml" xmlns:wps="http://schemas.microsoft.com/office/word/2010/wordprocessingShape" mc:Ignorable="w14 w15 w16se w16cid wp14">
+<w:ftr xmlns:wpc="http://schemas.microsoft.com/office/word/2010/wordprocessingCanvas" xmlns:cx="http://schemas.microsoft.com/office/drawing/2014/chartex" xmlns:cx1="http://schemas.microsoft.com/office/drawing/2015/9/8/chartex" xmlns:mc="http://schemas.openxmlformats.org/markup-compatibility/2006" xmlns:o="urn:schemas-microsoft-com:office:office" xmlns:r="http://schemas.openxmlformats.org/officeDocument/2006/relationships" xmlns:m="http://schemas.openxmlformats.org/officeDocument/2006/math" xmlns:v="urn:schemas-microsoft-com:vml" xmlns:wp14="http://schemas.microsoft.com/office/word/2010/wordprocessingDrawing" xmlns:wp="http://schemas.openxmlformats.org/drawingml/2006/wordprocessingDrawing" xmlns:w10="urn:schemas-microsoft-com:office:word" xmlns:w="http://schemas.openxmlformats.org/wordprocessingml/2006/main" xmlns:w14="http://schemas.microsoft.com/office/word/2010/wordml" xmlns:w15="http://schemas.microsoft.com/office/word/2012/wordml" xmlns:w16se="http://schemas.microsoft.com/office/word/2015/wordml/symex" xmlns:wpg="http://schemas.microsoft.com/office/word/2010/wordprocessingGroup" xmlns:wpi="http://schemas.microsoft.com/office/word/2010/wordprocessingInk" xmlns:wne="http://schemas.microsoft.com/office/word/2006/wordml" xmlns:wps="http://schemas.microsoft.com/office/word/2010/wordprocessingShape" mc:Ignorable="w14 w15 w16se wp14">
   <w:p>
     <w:pPr>
-      <w:pStyle w:val="Voettekst"/>
+      <w:pStyle w:val="Footer"/>
       <w:tabs>
         <w:tab w:val="clear" w:pos="4536"/>
       </w:tabs>
@@ -8784,7 +8770,7 @@
   </w:p>
   <w:p>
     <w:pPr>
-      <w:pStyle w:val="Voettekst"/>
+      <w:pStyle w:val="Footer"/>
       <w:tabs>
         <w:tab w:val="clear" w:pos="4536"/>
       </w:tabs>
@@ -8797,36 +8783,36 @@
     </w:r>
     <w:r>
       <w:rPr>
-        <w:rStyle w:val="Paginanummer"/>
+        <w:rStyle w:val="PageNumber"/>
         <w:rFonts w:ascii="Arial" w:hAnsi="Arial" w:cs="Arial"/>
       </w:rPr>
       <w:fldChar w:fldCharType="begin"/>
     </w:r>
     <w:r>
       <w:rPr>
-        <w:rStyle w:val="Paginanummer"/>
+        <w:rStyle w:val="PageNumber"/>
         <w:rFonts w:ascii="Arial" w:hAnsi="Arial" w:cs="Arial"/>
       </w:rPr>
       <w:instrText xml:space="preserve"> PAGE </w:instrText>
     </w:r>
     <w:r>
       <w:rPr>
-        <w:rStyle w:val="Paginanummer"/>
+        <w:rStyle w:val="PageNumber"/>
         <w:rFonts w:ascii="Arial" w:hAnsi="Arial" w:cs="Arial"/>
       </w:rPr>
       <w:fldChar w:fldCharType="separate"/>
     </w:r>
     <w:r>
       <w:rPr>
-        <w:rStyle w:val="Paginanummer"/>
+        <w:rStyle w:val="PageNumber"/>
         <w:rFonts w:ascii="Arial" w:hAnsi="Arial" w:cs="Arial"/>
         <w:noProof/>
       </w:rPr>
-      <w:t>9</w:t>
+      <w:t>3</w:t>
     </w:r>
     <w:r>
       <w:rPr>
-        <w:rStyle w:val="Paginanummer"/>
+        <w:rStyle w:val="PageNumber"/>
         <w:rFonts w:ascii="Arial" w:hAnsi="Arial" w:cs="Arial"/>
       </w:rPr>
       <w:fldChar w:fldCharType="end"/>
@@ -8836,7 +8822,7 @@
 </file>
 
 <file path=word/footnotes.xml><?xml version="1.0" encoding="utf-8"?>
-<w:footnotes xmlns:wpc="http://schemas.microsoft.com/office/word/2010/wordprocessingCanvas" xmlns:cx="http://schemas.microsoft.com/office/drawing/2014/chartex" xmlns:cx1="http://schemas.microsoft.com/office/drawing/2015/9/8/chartex" xmlns:cx2="http://schemas.microsoft.com/office/drawing/2015/10/21/chartex" xmlns:cx3="http://schemas.microsoft.com/office/drawing/2016/5/9/chartex" xmlns:cx4="http://schemas.microsoft.com/office/drawing/2016/5/10/chartex" xmlns:cx5="http://schemas.microsoft.com/office/drawing/2016/5/11/chartex" xmlns:cx6="http://schemas.microsoft.com/office/drawing/2016/5/12/chartex" xmlns:cx7="http://schemas.microsoft.com/office/drawing/2016/5/13/chartex" xmlns:cx8="http://schemas.microsoft.com/office/drawing/2016/5/14/chartex" xmlns:mc="http://schemas.openxmlformats.org/markup-compatibility/2006" xmlns:aink="http://schemas.microsoft.com/office/drawing/2016/ink" xmlns:am3d="http://schemas.microsoft.com/office/drawing/2017/model3d" xmlns:o="urn:schemas-microsoft-com:office:office" xmlns:r="http://schemas.openxmlformats.org/officeDocument/2006/relationships" xmlns:m="http://schemas.openxmlformats.org/officeDocument/2006/math" xmlns:v="urn:schemas-microsoft-com:vml" xmlns:wp14="http://schemas.microsoft.com/office/word/2010/wordprocessingDrawing" xmlns:wp="http://schemas.openxmlformats.org/drawingml/2006/wordprocessingDrawing" xmlns:w10="urn:schemas-microsoft-com:office:word" xmlns:w="http://schemas.openxmlformats.org/wordprocessingml/2006/main" xmlns:w14="http://schemas.microsoft.com/office/word/2010/wordml" xmlns:w15="http://schemas.microsoft.com/office/word/2012/wordml" xmlns:w16cid="http://schemas.microsoft.com/office/word/2016/wordml/cid" xmlns:w16se="http://schemas.microsoft.com/office/word/2015/wordml/symex" xmlns:wpg="http://schemas.microsoft.com/office/word/2010/wordprocessingGroup" xmlns:wpi="http://schemas.microsoft.com/office/word/2010/wordprocessingInk" xmlns:wne="http://schemas.microsoft.com/office/word/2006/wordml" xmlns:wps="http://schemas.microsoft.com/office/word/2010/wordprocessingShape" mc:Ignorable="w14 w15 w16se w16cid wp14">
+<w:footnotes xmlns:wpc="http://schemas.microsoft.com/office/word/2010/wordprocessingCanvas" xmlns:cx="http://schemas.microsoft.com/office/drawing/2014/chartex" xmlns:cx1="http://schemas.microsoft.com/office/drawing/2015/9/8/chartex" xmlns:mc="http://schemas.openxmlformats.org/markup-compatibility/2006" xmlns:o="urn:schemas-microsoft-com:office:office" xmlns:r="http://schemas.openxmlformats.org/officeDocument/2006/relationships" xmlns:m="http://schemas.openxmlformats.org/officeDocument/2006/math" xmlns:v="urn:schemas-microsoft-com:vml" xmlns:wp14="http://schemas.microsoft.com/office/word/2010/wordprocessingDrawing" xmlns:wp="http://schemas.openxmlformats.org/drawingml/2006/wordprocessingDrawing" xmlns:w10="urn:schemas-microsoft-com:office:word" xmlns:w="http://schemas.openxmlformats.org/wordprocessingml/2006/main" xmlns:w14="http://schemas.microsoft.com/office/word/2010/wordml" xmlns:w15="http://schemas.microsoft.com/office/word/2012/wordml" xmlns:w16se="http://schemas.microsoft.com/office/word/2015/wordml/symex" xmlns:wpg="http://schemas.microsoft.com/office/word/2010/wordprocessingGroup" xmlns:wpi="http://schemas.microsoft.com/office/word/2010/wordprocessingInk" xmlns:wne="http://schemas.microsoft.com/office/word/2006/wordml" xmlns:wps="http://schemas.microsoft.com/office/word/2010/wordprocessingShape" mc:Ignorable="w14 w15 w16se wp14">
   <w:footnote w:type="separator" w:id="-1">
     <w:p>
       <w:r>
@@ -8855,7 +8841,7 @@
 </file>
 
 <file path=word/numbering.xml><?xml version="1.0" encoding="utf-8"?>
-<w:numbering xmlns:wpc="http://schemas.microsoft.com/office/word/2010/wordprocessingCanvas" xmlns:cx="http://schemas.microsoft.com/office/drawing/2014/chartex" xmlns:cx1="http://schemas.microsoft.com/office/drawing/2015/9/8/chartex" xmlns:cx2="http://schemas.microsoft.com/office/drawing/2015/10/21/chartex" xmlns:cx3="http://schemas.microsoft.com/office/drawing/2016/5/9/chartex" xmlns:cx4="http://schemas.microsoft.com/office/drawing/2016/5/10/chartex" xmlns:cx5="http://schemas.microsoft.com/office/drawing/2016/5/11/chartex" xmlns:cx6="http://schemas.microsoft.com/office/drawing/2016/5/12/chartex" xmlns:cx7="http://schemas.microsoft.com/office/drawing/2016/5/13/chartex" xmlns:cx8="http://schemas.microsoft.com/office/drawing/2016/5/14/chartex" xmlns:mc="http://schemas.openxmlformats.org/markup-compatibility/2006" xmlns:aink="http://schemas.microsoft.com/office/drawing/2016/ink" xmlns:am3d="http://schemas.microsoft.com/office/drawing/2017/model3d" xmlns:o="urn:schemas-microsoft-com:office:office" xmlns:r="http://schemas.openxmlformats.org/officeDocument/2006/relationships" xmlns:m="http://schemas.openxmlformats.org/officeDocument/2006/math" xmlns:v="urn:schemas-microsoft-com:vml" xmlns:wp14="http://schemas.microsoft.com/office/word/2010/wordprocessingDrawing" xmlns:wp="http://schemas.openxmlformats.org/drawingml/2006/wordprocessingDrawing" xmlns:w10="urn:schemas-microsoft-com:office:word" xmlns:w="http://schemas.openxmlformats.org/wordprocessingml/2006/main" xmlns:w14="http://schemas.microsoft.com/office/word/2010/wordml" xmlns:w15="http://schemas.microsoft.com/office/word/2012/wordml" xmlns:w16cid="http://schemas.microsoft.com/office/word/2016/wordml/cid" xmlns:w16se="http://schemas.microsoft.com/office/word/2015/wordml/symex" xmlns:wpg="http://schemas.microsoft.com/office/word/2010/wordprocessingGroup" xmlns:wpi="http://schemas.microsoft.com/office/word/2010/wordprocessingInk" xmlns:wne="http://schemas.microsoft.com/office/word/2006/wordml" xmlns:wps="http://schemas.microsoft.com/office/word/2010/wordprocessingShape" mc:Ignorable="w14 w15 w16se w16cid wp14">
+<w:numbering xmlns:wpc="http://schemas.microsoft.com/office/word/2010/wordprocessingCanvas" xmlns:cx="http://schemas.microsoft.com/office/drawing/2014/chartex" xmlns:cx1="http://schemas.microsoft.com/office/drawing/2015/9/8/chartex" xmlns:mc="http://schemas.openxmlformats.org/markup-compatibility/2006" xmlns:o="urn:schemas-microsoft-com:office:office" xmlns:r="http://schemas.openxmlformats.org/officeDocument/2006/relationships" xmlns:m="http://schemas.openxmlformats.org/officeDocument/2006/math" xmlns:v="urn:schemas-microsoft-com:vml" xmlns:wp14="http://schemas.microsoft.com/office/word/2010/wordprocessingDrawing" xmlns:wp="http://schemas.openxmlformats.org/drawingml/2006/wordprocessingDrawing" xmlns:w10="urn:schemas-microsoft-com:office:word" xmlns:w="http://schemas.openxmlformats.org/wordprocessingml/2006/main" xmlns:w14="http://schemas.microsoft.com/office/word/2010/wordml" xmlns:w15="http://schemas.microsoft.com/office/word/2012/wordml" xmlns:w16se="http://schemas.microsoft.com/office/word/2015/wordml/symex" xmlns:wpg="http://schemas.microsoft.com/office/word/2010/wordprocessingGroup" xmlns:wpi="http://schemas.microsoft.com/office/word/2010/wordprocessingInk" xmlns:wne="http://schemas.microsoft.com/office/word/2006/wordml" xmlns:wps="http://schemas.microsoft.com/office/word/2010/wordprocessingShape" mc:Ignorable="w14 w15 w16se wp14">
   <w:abstractNum w:abstractNumId="0" w15:restartNumberingAfterBreak="0">
     <w:nsid w:val="05164179"/>
     <w:multiLevelType w:val="hybridMultilevel"/>
@@ -11522,7 +11508,7 @@
     <w:lvl w:ilvl="0">
       <w:start w:val="1"/>
       <w:numFmt w:val="decimal"/>
-      <w:pStyle w:val="Kop1"/>
+      <w:pStyle w:val="Heading1"/>
       <w:lvlText w:val="%1."/>
       <w:lvlJc w:val="left"/>
       <w:pPr>
@@ -11535,7 +11521,7 @@
     <w:lvl w:ilvl="1">
       <w:start w:val="1"/>
       <w:numFmt w:val="decimal"/>
-      <w:pStyle w:val="Kop2"/>
+      <w:pStyle w:val="Heading2"/>
       <w:lvlText w:val="%1.%2"/>
       <w:lvlJc w:val="left"/>
       <w:pPr>
@@ -11548,7 +11534,7 @@
     <w:lvl w:ilvl="2">
       <w:start w:val="1"/>
       <w:numFmt w:val="decimal"/>
-      <w:pStyle w:val="Kop3"/>
+      <w:pStyle w:val="Heading3"/>
       <w:lvlText w:val="%1.%2.%3"/>
       <w:lvlJc w:val="left"/>
       <w:pPr>
@@ -11857,7 +11843,7 @@
 </file>
 
 <file path=word/styles.xml><?xml version="1.0" encoding="utf-8"?>
-<w:styles xmlns:mc="http://schemas.openxmlformats.org/markup-compatibility/2006" xmlns:r="http://schemas.openxmlformats.org/officeDocument/2006/relationships" xmlns:w="http://schemas.openxmlformats.org/wordprocessingml/2006/main" xmlns:w14="http://schemas.microsoft.com/office/word/2010/wordml" xmlns:w15="http://schemas.microsoft.com/office/word/2012/wordml" xmlns:w16cid="http://schemas.microsoft.com/office/word/2016/wordml/cid" xmlns:w16se="http://schemas.microsoft.com/office/word/2015/wordml/symex" mc:Ignorable="w14 w15 w16se w16cid">
+<w:styles xmlns:mc="http://schemas.openxmlformats.org/markup-compatibility/2006" xmlns:r="http://schemas.openxmlformats.org/officeDocument/2006/relationships" xmlns:w="http://schemas.openxmlformats.org/wordprocessingml/2006/main" xmlns:w14="http://schemas.microsoft.com/office/word/2010/wordml" xmlns:w15="http://schemas.microsoft.com/office/word/2012/wordml" xmlns:w16se="http://schemas.microsoft.com/office/word/2015/wordml/symex" mc:Ignorable="w14 w15 w16se">
   <w:docDefaults>
     <w:rPrDefault>
       <w:rPr>
@@ -11867,7 +11853,7 @@
     </w:rPrDefault>
     <w:pPrDefault/>
   </w:docDefaults>
-  <w:latentStyles w:defLockedState="0" w:defUIPriority="99" w:defSemiHidden="0" w:defUnhideWhenUsed="0" w:defQFormat="0" w:count="375">
+  <w:latentStyles w:defLockedState="0" w:defUIPriority="99" w:defSemiHidden="0" w:defUnhideWhenUsed="0" w:defQFormat="0" w:count="371">
     <w:lsdException w:name="Normal" w:uiPriority="0" w:qFormat="1"/>
     <w:lsdException w:name="heading 1" w:uiPriority="9" w:qFormat="1"/>
     <w:lsdException w:name="heading 2" w:uiPriority="9" w:qFormat="1"/>
@@ -12239,12 +12225,8 @@
     <w:lsdException w:name="List Table 5 Dark Accent 6" w:uiPriority="50"/>
     <w:lsdException w:name="List Table 6 Colorful Accent 6" w:uiPriority="51"/>
     <w:lsdException w:name="List Table 7 Colorful Accent 6" w:uiPriority="52"/>
-    <w:lsdException w:name="Mention" w:semiHidden="1" w:unhideWhenUsed="1"/>
-    <w:lsdException w:name="Smart Hyperlink" w:semiHidden="1" w:unhideWhenUsed="1"/>
-    <w:lsdException w:name="Hashtag" w:semiHidden="1" w:unhideWhenUsed="1"/>
-    <w:lsdException w:name="Unresolved Mention" w:semiHidden="1" w:unhideWhenUsed="1"/>
   </w:latentStyles>
-  <w:style w:type="paragraph" w:default="1" w:styleId="Standaard">
+  <w:style w:type="paragraph" w:default="1" w:styleId="Normal">
     <w:name w:val="Normal"/>
     <w:qFormat/>
     <w:rsid w:val="003442D6"/>
@@ -12257,10 +12239,10 @@
       <w:sz w:val="24"/>
     </w:rPr>
   </w:style>
-  <w:style w:type="paragraph" w:styleId="Kop1">
+  <w:style w:type="paragraph" w:styleId="Heading1">
     <w:name w:val="heading 1"/>
-    <w:basedOn w:val="Standaard"/>
-    <w:next w:val="Standaard"/>
+    <w:basedOn w:val="Normal"/>
+    <w:next w:val="Normal"/>
     <w:uiPriority w:val="9"/>
     <w:qFormat/>
     <w:rsid w:val="003442D6"/>
@@ -12275,10 +12257,10 @@
       <w:caps/>
     </w:rPr>
   </w:style>
-  <w:style w:type="paragraph" w:styleId="Kop2">
+  <w:style w:type="paragraph" w:styleId="Heading2">
     <w:name w:val="heading 2"/>
-    <w:basedOn w:val="Standaard"/>
-    <w:next w:val="Standaard"/>
+    <w:basedOn w:val="Normal"/>
+    <w:next w:val="Normal"/>
     <w:uiPriority w:val="9"/>
     <w:qFormat/>
     <w:rsid w:val="003442D6"/>
@@ -12293,10 +12275,10 @@
       <w:b/>
     </w:rPr>
   </w:style>
-  <w:style w:type="paragraph" w:styleId="Kop3">
+  <w:style w:type="paragraph" w:styleId="Heading3">
     <w:name w:val="heading 3"/>
-    <w:basedOn w:val="Standaard"/>
-    <w:next w:val="Standaard"/>
+    <w:basedOn w:val="Normal"/>
+    <w:next w:val="Normal"/>
     <w:autoRedefine/>
     <w:uiPriority w:val="9"/>
     <w:qFormat/>
@@ -12313,10 +12295,10 @@
       <w:b/>
     </w:rPr>
   </w:style>
-  <w:style w:type="paragraph" w:styleId="Kop4">
+  <w:style w:type="paragraph" w:styleId="Heading4">
     <w:name w:val="heading 4"/>
-    <w:basedOn w:val="Standaard"/>
-    <w:next w:val="Standaard"/>
+    <w:basedOn w:val="Normal"/>
+    <w:next w:val="Normal"/>
     <w:uiPriority w:val="9"/>
     <w:qFormat/>
     <w:rsid w:val="003442D6"/>
@@ -12324,10 +12306,10 @@
       <w:outlineLvl w:val="3"/>
     </w:pPr>
   </w:style>
-  <w:style w:type="paragraph" w:styleId="Kop5">
+  <w:style w:type="paragraph" w:styleId="Heading5">
     <w:name w:val="heading 5"/>
-    <w:basedOn w:val="Standaard"/>
-    <w:next w:val="Standaard"/>
+    <w:basedOn w:val="Normal"/>
+    <w:next w:val="Normal"/>
     <w:uiPriority w:val="9"/>
     <w:qFormat/>
     <w:rsid w:val="003442D6"/>
@@ -12335,10 +12317,10 @@
       <w:outlineLvl w:val="4"/>
     </w:pPr>
   </w:style>
-  <w:style w:type="paragraph" w:styleId="Kop6">
+  <w:style w:type="paragraph" w:styleId="Heading6">
     <w:name w:val="heading 6"/>
-    <w:basedOn w:val="Standaard"/>
-    <w:next w:val="Standaard"/>
+    <w:basedOn w:val="Normal"/>
+    <w:next w:val="Normal"/>
     <w:uiPriority w:val="9"/>
     <w:qFormat/>
     <w:rsid w:val="003442D6"/>
@@ -12346,10 +12328,10 @@
       <w:outlineLvl w:val="5"/>
     </w:pPr>
   </w:style>
-  <w:style w:type="paragraph" w:styleId="Kop7">
+  <w:style w:type="paragraph" w:styleId="Heading7">
     <w:name w:val="heading 7"/>
-    <w:basedOn w:val="Standaard"/>
-    <w:next w:val="Standaard"/>
+    <w:basedOn w:val="Normal"/>
+    <w:next w:val="Normal"/>
     <w:uiPriority w:val="9"/>
     <w:qFormat/>
     <w:rsid w:val="003442D6"/>
@@ -12357,10 +12339,10 @@
       <w:outlineLvl w:val="6"/>
     </w:pPr>
   </w:style>
-  <w:style w:type="paragraph" w:styleId="Kop8">
+  <w:style w:type="paragraph" w:styleId="Heading8">
     <w:name w:val="heading 8"/>
-    <w:basedOn w:val="Standaard"/>
-    <w:next w:val="Standaard"/>
+    <w:basedOn w:val="Normal"/>
+    <w:next w:val="Normal"/>
     <w:uiPriority w:val="9"/>
     <w:qFormat/>
     <w:rsid w:val="003442D6"/>
@@ -12368,10 +12350,10 @@
       <w:outlineLvl w:val="7"/>
     </w:pPr>
   </w:style>
-  <w:style w:type="paragraph" w:styleId="Kop9">
+  <w:style w:type="paragraph" w:styleId="Heading9">
     <w:name w:val="heading 9"/>
-    <w:basedOn w:val="Standaard"/>
-    <w:next w:val="Standaard"/>
+    <w:basedOn w:val="Normal"/>
+    <w:next w:val="Normal"/>
     <w:uiPriority w:val="9"/>
     <w:qFormat/>
     <w:rsid w:val="003442D6"/>
@@ -12388,13 +12370,13 @@
       <w:b/>
     </w:rPr>
   </w:style>
-  <w:style w:type="character" w:default="1" w:styleId="Standaardalinea-lettertype">
+  <w:style w:type="character" w:default="1" w:styleId="DefaultParagraphFont">
     <w:name w:val="Default Paragraph Font"/>
     <w:uiPriority w:val="1"/>
     <w:semiHidden/>
     <w:unhideWhenUsed/>
   </w:style>
-  <w:style w:type="table" w:default="1" w:styleId="Standaardtabel">
+  <w:style w:type="table" w:default="1" w:styleId="TableNormal">
     <w:name w:val="Normal Table"/>
     <w:uiPriority w:val="99"/>
     <w:semiHidden/>
@@ -12409,30 +12391,30 @@
       </w:tblCellMar>
     </w:tblPr>
   </w:style>
-  <w:style w:type="numbering" w:default="1" w:styleId="Geenlijst">
+  <w:style w:type="numbering" w:default="1" w:styleId="NoList">
     <w:name w:val="No List"/>
     <w:uiPriority w:val="99"/>
     <w:semiHidden/>
     <w:unhideWhenUsed/>
   </w:style>
-  <w:style w:type="paragraph" w:styleId="Eindnoottekst">
+  <w:style w:type="paragraph" w:styleId="EndnoteText">
     <w:name w:val="endnote text"/>
-    <w:basedOn w:val="Standaard"/>
+    <w:basedOn w:val="Normal"/>
     <w:semiHidden/>
     <w:rsid w:val="003442D6"/>
   </w:style>
-  <w:style w:type="character" w:styleId="Eindnootmarkering">
+  <w:style w:type="character" w:styleId="EndnoteReference">
     <w:name w:val="endnote reference"/>
-    <w:basedOn w:val="Standaardalinea-lettertype"/>
+    <w:basedOn w:val="DefaultParagraphFont"/>
     <w:semiHidden/>
     <w:rsid w:val="003442D6"/>
     <w:rPr>
       <w:vertAlign w:val="superscript"/>
     </w:rPr>
   </w:style>
-  <w:style w:type="paragraph" w:styleId="Voetnoottekst">
+  <w:style w:type="paragraph" w:styleId="FootnoteText">
     <w:name w:val="footnote text"/>
-    <w:basedOn w:val="Standaard"/>
+    <w:basedOn w:val="Normal"/>
     <w:semiHidden/>
     <w:rsid w:val="003442D6"/>
   </w:style>
@@ -12445,12 +12427,12 @@
   </w:style>
   <w:style w:type="character" w:customStyle="1" w:styleId="Document8">
     <w:name w:val="Document 8"/>
-    <w:basedOn w:val="Standaardalinea-lettertype"/>
+    <w:basedOn w:val="DefaultParagraphFont"/>
     <w:rsid w:val="003442D6"/>
   </w:style>
   <w:style w:type="character" w:customStyle="1" w:styleId="Document4">
     <w:name w:val="Document 4"/>
-    <w:basedOn w:val="Standaardalinea-lettertype"/>
+    <w:basedOn w:val="DefaultParagraphFont"/>
     <w:rsid w:val="003442D6"/>
     <w:rPr>
       <w:b/>
@@ -12460,17 +12442,17 @@
   </w:style>
   <w:style w:type="character" w:customStyle="1" w:styleId="Document6">
     <w:name w:val="Document 6"/>
-    <w:basedOn w:val="Standaardalinea-lettertype"/>
+    <w:basedOn w:val="DefaultParagraphFont"/>
     <w:rsid w:val="003442D6"/>
   </w:style>
   <w:style w:type="character" w:customStyle="1" w:styleId="Document5">
     <w:name w:val="Document 5"/>
-    <w:basedOn w:val="Standaardalinea-lettertype"/>
+    <w:basedOn w:val="DefaultParagraphFont"/>
     <w:rsid w:val="003442D6"/>
   </w:style>
   <w:style w:type="character" w:customStyle="1" w:styleId="Document2">
     <w:name w:val="Document 2"/>
-    <w:basedOn w:val="Standaardalinea-lettertype"/>
+    <w:basedOn w:val="DefaultParagraphFont"/>
     <w:rsid w:val="003442D6"/>
     <w:rPr>
       <w:rFonts w:ascii="CG Times" w:hAnsi="CG Times"/>
@@ -12481,27 +12463,27 @@
   </w:style>
   <w:style w:type="character" w:customStyle="1" w:styleId="Document7">
     <w:name w:val="Document 7"/>
-    <w:basedOn w:val="Standaardalinea-lettertype"/>
+    <w:basedOn w:val="DefaultParagraphFont"/>
     <w:rsid w:val="003442D6"/>
   </w:style>
   <w:style w:type="character" w:customStyle="1" w:styleId="Bibliogrphy">
     <w:name w:val="Bibliogrphy"/>
-    <w:basedOn w:val="Standaardalinea-lettertype"/>
+    <w:basedOn w:val="DefaultParagraphFont"/>
     <w:rsid w:val="003442D6"/>
   </w:style>
   <w:style w:type="character" w:customStyle="1" w:styleId="RightPar1">
     <w:name w:val="Right Par 1"/>
-    <w:basedOn w:val="Standaardalinea-lettertype"/>
+    <w:basedOn w:val="DefaultParagraphFont"/>
     <w:rsid w:val="003442D6"/>
   </w:style>
   <w:style w:type="character" w:customStyle="1" w:styleId="RightPar2">
     <w:name w:val="Right Par 2"/>
-    <w:basedOn w:val="Standaardalinea-lettertype"/>
+    <w:basedOn w:val="DefaultParagraphFont"/>
     <w:rsid w:val="003442D6"/>
   </w:style>
   <w:style w:type="character" w:customStyle="1" w:styleId="Document3">
     <w:name w:val="Document 3"/>
-    <w:basedOn w:val="Standaardalinea-lettertype"/>
+    <w:basedOn w:val="DefaultParagraphFont"/>
     <w:rsid w:val="003442D6"/>
     <w:rPr>
       <w:rFonts w:ascii="CG Times" w:hAnsi="CG Times"/>
@@ -12512,32 +12494,32 @@
   </w:style>
   <w:style w:type="character" w:customStyle="1" w:styleId="RightPar3">
     <w:name w:val="Right Par 3"/>
-    <w:basedOn w:val="Standaardalinea-lettertype"/>
+    <w:basedOn w:val="DefaultParagraphFont"/>
     <w:rsid w:val="003442D6"/>
   </w:style>
   <w:style w:type="character" w:customStyle="1" w:styleId="RightPar4">
     <w:name w:val="Right Par 4"/>
-    <w:basedOn w:val="Standaardalinea-lettertype"/>
+    <w:basedOn w:val="DefaultParagraphFont"/>
     <w:rsid w:val="003442D6"/>
   </w:style>
   <w:style w:type="character" w:customStyle="1" w:styleId="RightPar5">
     <w:name w:val="Right Par 5"/>
-    <w:basedOn w:val="Standaardalinea-lettertype"/>
+    <w:basedOn w:val="DefaultParagraphFont"/>
     <w:rsid w:val="003442D6"/>
   </w:style>
   <w:style w:type="character" w:customStyle="1" w:styleId="RightPar6">
     <w:name w:val="Right Par 6"/>
-    <w:basedOn w:val="Standaardalinea-lettertype"/>
+    <w:basedOn w:val="DefaultParagraphFont"/>
     <w:rsid w:val="003442D6"/>
   </w:style>
   <w:style w:type="character" w:customStyle="1" w:styleId="RightPar7">
     <w:name w:val="Right Par 7"/>
-    <w:basedOn w:val="Standaardalinea-lettertype"/>
+    <w:basedOn w:val="DefaultParagraphFont"/>
     <w:rsid w:val="003442D6"/>
   </w:style>
   <w:style w:type="character" w:customStyle="1" w:styleId="RightPar8">
     <w:name w:val="Right Par 8"/>
-    <w:basedOn w:val="Standaardalinea-lettertype"/>
+    <w:basedOn w:val="DefaultParagraphFont"/>
     <w:rsid w:val="003442D6"/>
   </w:style>
   <w:style w:type="paragraph" w:customStyle="1" w:styleId="Document1">
@@ -12561,12 +12543,12 @@
   </w:style>
   <w:style w:type="character" w:customStyle="1" w:styleId="DocInit">
     <w:name w:val="Doc Init"/>
-    <w:basedOn w:val="Standaardalinea-lettertype"/>
+    <w:basedOn w:val="DefaultParagraphFont"/>
     <w:rsid w:val="003442D6"/>
   </w:style>
   <w:style w:type="character" w:customStyle="1" w:styleId="TechInit">
     <w:name w:val="Tech Init"/>
-    <w:basedOn w:val="Standaardalinea-lettertype"/>
+    <w:basedOn w:val="DefaultParagraphFont"/>
     <w:rsid w:val="003442D6"/>
     <w:rPr>
       <w:rFonts w:ascii="CG Times" w:hAnsi="CG Times"/>
@@ -12577,17 +12559,17 @@
   </w:style>
   <w:style w:type="character" w:customStyle="1" w:styleId="Technical5">
     <w:name w:val="Technical 5"/>
-    <w:basedOn w:val="Standaardalinea-lettertype"/>
+    <w:basedOn w:val="DefaultParagraphFont"/>
     <w:rsid w:val="003442D6"/>
   </w:style>
   <w:style w:type="character" w:customStyle="1" w:styleId="Technical6">
     <w:name w:val="Technical 6"/>
-    <w:basedOn w:val="Standaardalinea-lettertype"/>
+    <w:basedOn w:val="DefaultParagraphFont"/>
     <w:rsid w:val="003442D6"/>
   </w:style>
   <w:style w:type="character" w:customStyle="1" w:styleId="Technical2">
     <w:name w:val="Technical 2"/>
-    <w:basedOn w:val="Standaardalinea-lettertype"/>
+    <w:basedOn w:val="DefaultParagraphFont"/>
     <w:rsid w:val="003442D6"/>
     <w:rPr>
       <w:rFonts w:ascii="CG Times" w:hAnsi="CG Times"/>
@@ -12598,7 +12580,7 @@
   </w:style>
   <w:style w:type="character" w:customStyle="1" w:styleId="Technical3">
     <w:name w:val="Technical 3"/>
-    <w:basedOn w:val="Standaardalinea-lettertype"/>
+    <w:basedOn w:val="DefaultParagraphFont"/>
     <w:rsid w:val="003442D6"/>
     <w:rPr>
       <w:rFonts w:ascii="CG Times" w:hAnsi="CG Times"/>
@@ -12609,12 +12591,12 @@
   </w:style>
   <w:style w:type="character" w:customStyle="1" w:styleId="Technical4">
     <w:name w:val="Technical 4"/>
-    <w:basedOn w:val="Standaardalinea-lettertype"/>
+    <w:basedOn w:val="DefaultParagraphFont"/>
     <w:rsid w:val="003442D6"/>
   </w:style>
   <w:style w:type="character" w:customStyle="1" w:styleId="Technical1">
     <w:name w:val="Technical 1"/>
-    <w:basedOn w:val="Standaardalinea-lettertype"/>
+    <w:basedOn w:val="DefaultParagraphFont"/>
     <w:rsid w:val="003442D6"/>
     <w:rPr>
       <w:rFonts w:ascii="CG Times" w:hAnsi="CG Times"/>
@@ -12625,17 +12607,17 @@
   </w:style>
   <w:style w:type="character" w:customStyle="1" w:styleId="Technical7">
     <w:name w:val="Technical 7"/>
-    <w:basedOn w:val="Standaardalinea-lettertype"/>
+    <w:basedOn w:val="DefaultParagraphFont"/>
     <w:rsid w:val="003442D6"/>
   </w:style>
   <w:style w:type="character" w:customStyle="1" w:styleId="Technical8">
     <w:name w:val="Technical 8"/>
-    <w:basedOn w:val="Standaardalinea-lettertype"/>
+    <w:basedOn w:val="DefaultParagraphFont"/>
     <w:rsid w:val="003442D6"/>
   </w:style>
   <w:style w:type="paragraph" w:customStyle="1" w:styleId="inhopg1">
     <w:name w:val="inhopg 1"/>
-    <w:basedOn w:val="Standaard"/>
+    <w:basedOn w:val="Normal"/>
     <w:rsid w:val="003442D6"/>
     <w:pPr>
       <w:tabs>
@@ -12653,7 +12635,7 @@
   </w:style>
   <w:style w:type="paragraph" w:customStyle="1" w:styleId="inhopg2">
     <w:name w:val="inhopg 2"/>
-    <w:basedOn w:val="Standaard"/>
+    <w:basedOn w:val="Normal"/>
     <w:rsid w:val="003442D6"/>
     <w:pPr>
       <w:tabs>
@@ -12671,7 +12653,7 @@
   </w:style>
   <w:style w:type="paragraph" w:customStyle="1" w:styleId="inhopg3">
     <w:name w:val="inhopg 3"/>
-    <w:basedOn w:val="Standaard"/>
+    <w:basedOn w:val="Normal"/>
     <w:rsid w:val="003442D6"/>
     <w:pPr>
       <w:tabs>
@@ -12689,7 +12671,7 @@
   </w:style>
   <w:style w:type="paragraph" w:customStyle="1" w:styleId="inhopg4">
     <w:name w:val="inhopg 4"/>
-    <w:basedOn w:val="Standaard"/>
+    <w:basedOn w:val="Normal"/>
     <w:rsid w:val="003442D6"/>
     <w:pPr>
       <w:tabs>
@@ -12707,7 +12689,7 @@
   </w:style>
   <w:style w:type="paragraph" w:customStyle="1" w:styleId="inhopg5">
     <w:name w:val="inhopg 5"/>
-    <w:basedOn w:val="Standaard"/>
+    <w:basedOn w:val="Normal"/>
     <w:rsid w:val="003442D6"/>
     <w:pPr>
       <w:tabs>
@@ -12725,7 +12707,7 @@
   </w:style>
   <w:style w:type="paragraph" w:customStyle="1" w:styleId="inhopg6">
     <w:name w:val="inhopg 6"/>
-    <w:basedOn w:val="Standaard"/>
+    <w:basedOn w:val="Normal"/>
     <w:rsid w:val="003442D6"/>
     <w:pPr>
       <w:tabs>
@@ -12740,7 +12722,7 @@
   </w:style>
   <w:style w:type="paragraph" w:customStyle="1" w:styleId="inhopg7">
     <w:name w:val="inhopg 7"/>
-    <w:basedOn w:val="Standaard"/>
+    <w:basedOn w:val="Normal"/>
     <w:rsid w:val="003442D6"/>
     <w:pPr>
       <w:suppressAutoHyphens/>
@@ -12752,7 +12734,7 @@
   </w:style>
   <w:style w:type="paragraph" w:customStyle="1" w:styleId="inhopg8">
     <w:name w:val="inhopg 8"/>
-    <w:basedOn w:val="Standaard"/>
+    <w:basedOn w:val="Normal"/>
     <w:rsid w:val="003442D6"/>
     <w:pPr>
       <w:tabs>
@@ -12767,7 +12749,7 @@
   </w:style>
   <w:style w:type="paragraph" w:customStyle="1" w:styleId="inhopg9">
     <w:name w:val="inhopg 9"/>
-    <w:basedOn w:val="Standaard"/>
+    <w:basedOn w:val="Normal"/>
     <w:rsid w:val="003442D6"/>
     <w:pPr>
       <w:tabs>
@@ -12782,8 +12764,8 @@
   </w:style>
   <w:style w:type="paragraph" w:styleId="Index1">
     <w:name w:val="index 1"/>
-    <w:basedOn w:val="Standaard"/>
-    <w:next w:val="Standaard"/>
+    <w:basedOn w:val="Normal"/>
+    <w:next w:val="Normal"/>
     <w:autoRedefine/>
     <w:uiPriority w:val="99"/>
     <w:semiHidden/>
@@ -12798,8 +12780,8 @@
   </w:style>
   <w:style w:type="paragraph" w:styleId="Index2">
     <w:name w:val="index 2"/>
-    <w:basedOn w:val="Standaard"/>
-    <w:next w:val="Standaard"/>
+    <w:basedOn w:val="Normal"/>
+    <w:next w:val="Normal"/>
     <w:autoRedefine/>
     <w:semiHidden/>
     <w:rsid w:val="003442D6"/>
@@ -12813,7 +12795,7 @@
   </w:style>
   <w:style w:type="paragraph" w:customStyle="1" w:styleId="bronvermelding">
     <w:name w:val="bronvermelding"/>
-    <w:basedOn w:val="Standaard"/>
+    <w:basedOn w:val="Normal"/>
     <w:rsid w:val="003442D6"/>
     <w:pPr>
       <w:tabs>
@@ -12827,17 +12809,17 @@
   </w:style>
   <w:style w:type="paragraph" w:customStyle="1" w:styleId="bijschrift">
     <w:name w:val="bijschrift"/>
-    <w:basedOn w:val="Standaard"/>
+    <w:basedOn w:val="Normal"/>
     <w:rsid w:val="003442D6"/>
   </w:style>
   <w:style w:type="character" w:customStyle="1" w:styleId="EquationCaption">
     <w:name w:val="_Equation Caption"/>
     <w:rsid w:val="003442D6"/>
   </w:style>
-  <w:style w:type="paragraph" w:styleId="Koptekst">
+  <w:style w:type="paragraph" w:styleId="Header">
     <w:name w:val="header"/>
-    <w:basedOn w:val="Standaard"/>
-    <w:link w:val="KoptekstChar"/>
+    <w:basedOn w:val="Normal"/>
+    <w:link w:val="HeaderChar"/>
     <w:uiPriority w:val="99"/>
     <w:rsid w:val="003442D6"/>
     <w:pPr>
@@ -12847,10 +12829,10 @@
       </w:tabs>
     </w:pPr>
   </w:style>
-  <w:style w:type="paragraph" w:styleId="Voettekst">
+  <w:style w:type="paragraph" w:styleId="Footer">
     <w:name w:val="footer"/>
-    <w:basedOn w:val="Standaard"/>
-    <w:link w:val="VoettekstChar"/>
+    <w:basedOn w:val="Normal"/>
+    <w:link w:val="FooterChar"/>
     <w:uiPriority w:val="99"/>
     <w:rsid w:val="003442D6"/>
     <w:pPr>
@@ -12860,16 +12842,16 @@
       </w:tabs>
     </w:pPr>
   </w:style>
-  <w:style w:type="character" w:styleId="Paginanummer">
+  <w:style w:type="character" w:styleId="PageNumber">
     <w:name w:val="page number"/>
-    <w:basedOn w:val="Standaardalinea-lettertype"/>
+    <w:basedOn w:val="DefaultParagraphFont"/>
     <w:semiHidden/>
     <w:rsid w:val="003442D6"/>
   </w:style>
   <w:style w:type="paragraph" w:styleId="Index3">
     <w:name w:val="index 3"/>
-    <w:basedOn w:val="Standaard"/>
-    <w:next w:val="Standaard"/>
+    <w:basedOn w:val="Normal"/>
+    <w:next w:val="Normal"/>
     <w:autoRedefine/>
     <w:semiHidden/>
     <w:rsid w:val="003442D6"/>
@@ -12883,8 +12865,8 @@
   </w:style>
   <w:style w:type="paragraph" w:styleId="Index4">
     <w:name w:val="index 4"/>
-    <w:basedOn w:val="Standaard"/>
-    <w:next w:val="Standaard"/>
+    <w:basedOn w:val="Normal"/>
+    <w:next w:val="Normal"/>
     <w:autoRedefine/>
     <w:semiHidden/>
     <w:rsid w:val="003442D6"/>
@@ -12898,8 +12880,8 @@
   </w:style>
   <w:style w:type="paragraph" w:styleId="Index5">
     <w:name w:val="index 5"/>
-    <w:basedOn w:val="Standaard"/>
-    <w:next w:val="Standaard"/>
+    <w:basedOn w:val="Normal"/>
+    <w:next w:val="Normal"/>
     <w:autoRedefine/>
     <w:semiHidden/>
     <w:rsid w:val="003442D6"/>
@@ -12913,8 +12895,8 @@
   </w:style>
   <w:style w:type="paragraph" w:styleId="Index6">
     <w:name w:val="index 6"/>
-    <w:basedOn w:val="Standaard"/>
-    <w:next w:val="Standaard"/>
+    <w:basedOn w:val="Normal"/>
+    <w:next w:val="Normal"/>
     <w:autoRedefine/>
     <w:semiHidden/>
     <w:rsid w:val="003442D6"/>
@@ -12928,8 +12910,8 @@
   </w:style>
   <w:style w:type="paragraph" w:styleId="Index7">
     <w:name w:val="index 7"/>
-    <w:basedOn w:val="Standaard"/>
-    <w:next w:val="Standaard"/>
+    <w:basedOn w:val="Normal"/>
+    <w:next w:val="Normal"/>
     <w:autoRedefine/>
     <w:semiHidden/>
     <w:rsid w:val="003442D6"/>
@@ -12943,8 +12925,8 @@
   </w:style>
   <w:style w:type="paragraph" w:styleId="Index8">
     <w:name w:val="index 8"/>
-    <w:basedOn w:val="Standaard"/>
-    <w:next w:val="Standaard"/>
+    <w:basedOn w:val="Normal"/>
+    <w:next w:val="Normal"/>
     <w:autoRedefine/>
     <w:semiHidden/>
     <w:rsid w:val="003442D6"/>
@@ -12958,8 +12940,8 @@
   </w:style>
   <w:style w:type="paragraph" w:styleId="Index9">
     <w:name w:val="index 9"/>
-    <w:basedOn w:val="Standaard"/>
-    <w:next w:val="Standaard"/>
+    <w:basedOn w:val="Normal"/>
+    <w:next w:val="Normal"/>
     <w:autoRedefine/>
     <w:semiHidden/>
     <w:rsid w:val="003442D6"/>
@@ -12971,9 +12953,9 @@
       <w:sz w:val="18"/>
     </w:rPr>
   </w:style>
-  <w:style w:type="paragraph" w:styleId="Indexkop">
+  <w:style w:type="paragraph" w:styleId="IndexHeading">
     <w:name w:val="index heading"/>
-    <w:basedOn w:val="Standaard"/>
+    <w:basedOn w:val="Normal"/>
     <w:next w:val="Index1"/>
     <w:semiHidden/>
     <w:rsid w:val="003442D6"/>
@@ -12987,19 +12969,19 @@
       <w:sz w:val="26"/>
     </w:rPr>
   </w:style>
-  <w:style w:type="paragraph" w:styleId="Inhopg10">
+  <w:style w:type="paragraph" w:styleId="TOC1">
     <w:name w:val="toc 1"/>
-    <w:basedOn w:val="Standaard"/>
-    <w:next w:val="Standaard"/>
+    <w:basedOn w:val="Normal"/>
+    <w:next w:val="Normal"/>
     <w:autoRedefine/>
     <w:uiPriority w:val="39"/>
     <w:qFormat/>
     <w:rsid w:val="003442D6"/>
   </w:style>
-  <w:style w:type="paragraph" w:styleId="Inhopg20">
+  <w:style w:type="paragraph" w:styleId="TOC2">
     <w:name w:val="toc 2"/>
-    <w:basedOn w:val="Standaard"/>
-    <w:next w:val="Standaard"/>
+    <w:basedOn w:val="Normal"/>
+    <w:next w:val="Normal"/>
     <w:autoRedefine/>
     <w:uiPriority w:val="39"/>
     <w:qFormat/>
@@ -13008,10 +12990,10 @@
       <w:ind w:left="240"/>
     </w:pPr>
   </w:style>
-  <w:style w:type="paragraph" w:styleId="Inhopg30">
+  <w:style w:type="paragraph" w:styleId="TOC3">
     <w:name w:val="toc 3"/>
-    <w:basedOn w:val="Standaard"/>
-    <w:next w:val="Standaard"/>
+    <w:basedOn w:val="Normal"/>
+    <w:next w:val="Normal"/>
     <w:autoRedefine/>
     <w:uiPriority w:val="39"/>
     <w:qFormat/>
@@ -13020,10 +13002,10 @@
       <w:ind w:left="480"/>
     </w:pPr>
   </w:style>
-  <w:style w:type="paragraph" w:styleId="Inhopg40">
+  <w:style w:type="paragraph" w:styleId="TOC4">
     <w:name w:val="toc 4"/>
-    <w:basedOn w:val="Standaard"/>
-    <w:next w:val="Standaard"/>
+    <w:basedOn w:val="Normal"/>
+    <w:next w:val="Normal"/>
     <w:autoRedefine/>
     <w:semiHidden/>
     <w:rsid w:val="003442D6"/>
@@ -13031,10 +13013,10 @@
       <w:ind w:left="720"/>
     </w:pPr>
   </w:style>
-  <w:style w:type="paragraph" w:styleId="Inhopg50">
+  <w:style w:type="paragraph" w:styleId="TOC5">
     <w:name w:val="toc 5"/>
-    <w:basedOn w:val="Standaard"/>
-    <w:next w:val="Standaard"/>
+    <w:basedOn w:val="Normal"/>
+    <w:next w:val="Normal"/>
     <w:autoRedefine/>
     <w:semiHidden/>
     <w:rsid w:val="003442D6"/>
@@ -13042,10 +13024,10 @@
       <w:ind w:left="960"/>
     </w:pPr>
   </w:style>
-  <w:style w:type="paragraph" w:styleId="Inhopg60">
+  <w:style w:type="paragraph" w:styleId="TOC6">
     <w:name w:val="toc 6"/>
-    <w:basedOn w:val="Standaard"/>
-    <w:next w:val="Standaard"/>
+    <w:basedOn w:val="Normal"/>
+    <w:next w:val="Normal"/>
     <w:autoRedefine/>
     <w:semiHidden/>
     <w:rsid w:val="003442D6"/>
@@ -13053,10 +13035,10 @@
       <w:ind w:left="1200"/>
     </w:pPr>
   </w:style>
-  <w:style w:type="paragraph" w:styleId="Inhopg70">
+  <w:style w:type="paragraph" w:styleId="TOC7">
     <w:name w:val="toc 7"/>
-    <w:basedOn w:val="Standaard"/>
-    <w:next w:val="Standaard"/>
+    <w:basedOn w:val="Normal"/>
+    <w:next w:val="Normal"/>
     <w:autoRedefine/>
     <w:semiHidden/>
     <w:rsid w:val="003442D6"/>
@@ -13064,10 +13046,10 @@
       <w:ind w:left="1440"/>
     </w:pPr>
   </w:style>
-  <w:style w:type="paragraph" w:styleId="Inhopg80">
+  <w:style w:type="paragraph" w:styleId="TOC8">
     <w:name w:val="toc 8"/>
-    <w:basedOn w:val="Standaard"/>
-    <w:next w:val="Standaard"/>
+    <w:basedOn w:val="Normal"/>
+    <w:next w:val="Normal"/>
     <w:autoRedefine/>
     <w:semiHidden/>
     <w:rsid w:val="003442D6"/>
@@ -13075,10 +13057,10 @@
       <w:ind w:left="1680"/>
     </w:pPr>
   </w:style>
-  <w:style w:type="paragraph" w:styleId="Inhopg90">
+  <w:style w:type="paragraph" w:styleId="TOC9">
     <w:name w:val="toc 9"/>
-    <w:basedOn w:val="Standaard"/>
-    <w:next w:val="Standaard"/>
+    <w:basedOn w:val="Normal"/>
+    <w:next w:val="Normal"/>
     <w:autoRedefine/>
     <w:semiHidden/>
     <w:rsid w:val="003442D6"/>
@@ -13086,10 +13068,10 @@
       <w:ind w:left="1920"/>
     </w:pPr>
   </w:style>
-  <w:style w:type="paragraph" w:styleId="Kopvaninhoudsopgave">
+  <w:style w:type="paragraph" w:styleId="TOCHeading">
     <w:name w:val="TOC Heading"/>
-    <w:basedOn w:val="Kop1"/>
-    <w:next w:val="Standaard"/>
+    <w:basedOn w:val="Heading1"/>
+    <w:next w:val="Normal"/>
     <w:uiPriority w:val="39"/>
     <w:unhideWhenUsed/>
     <w:qFormat/>
@@ -13117,7 +13099,7 @@
   </w:style>
   <w:style w:type="character" w:styleId="Hyperlink">
     <w:name w:val="Hyperlink"/>
-    <w:basedOn w:val="Standaardalinea-lettertype"/>
+    <w:basedOn w:val="DefaultParagraphFont"/>
     <w:uiPriority w:val="99"/>
     <w:unhideWhenUsed/>
     <w:rsid w:val="00103873"/>
@@ -13126,10 +13108,10 @@
       <w:u w:val="single"/>
     </w:rPr>
   </w:style>
-  <w:style w:type="paragraph" w:styleId="Ballontekst">
+  <w:style w:type="paragraph" w:styleId="BalloonText">
     <w:name w:val="Balloon Text"/>
-    <w:basedOn w:val="Standaard"/>
-    <w:link w:val="BallontekstChar"/>
+    <w:basedOn w:val="Normal"/>
+    <w:link w:val="BalloonTextChar"/>
     <w:uiPriority w:val="99"/>
     <w:semiHidden/>
     <w:unhideWhenUsed/>
@@ -13140,10 +13122,10 @@
       <w:szCs w:val="16"/>
     </w:rPr>
   </w:style>
-  <w:style w:type="character" w:customStyle="1" w:styleId="BallontekstChar">
-    <w:name w:val="Ballontekst Char"/>
-    <w:basedOn w:val="Standaardalinea-lettertype"/>
-    <w:link w:val="Ballontekst"/>
+  <w:style w:type="character" w:customStyle="1" w:styleId="BalloonTextChar">
+    <w:name w:val="Balloon Text Char"/>
+    <w:basedOn w:val="DefaultParagraphFont"/>
+    <w:link w:val="BalloonText"/>
     <w:uiPriority w:val="99"/>
     <w:semiHidden/>
     <w:rsid w:val="00103873"/>
@@ -13154,9 +13136,9 @@
       <w:szCs w:val="16"/>
     </w:rPr>
   </w:style>
-  <w:style w:type="paragraph" w:styleId="Normaalweb">
+  <w:style w:type="paragraph" w:styleId="NormalWeb">
     <w:name w:val="Normal (Web)"/>
-    <w:basedOn w:val="Standaard"/>
+    <w:basedOn w:val="Normal"/>
     <w:uiPriority w:val="99"/>
     <w:unhideWhenUsed/>
     <w:rsid w:val="004C5975"/>
@@ -13170,9 +13152,9 @@
       <w:szCs w:val="24"/>
     </w:rPr>
   </w:style>
-  <w:style w:type="paragraph" w:styleId="Lijstalinea">
+  <w:style w:type="paragraph" w:styleId="ListParagraph">
     <w:name w:val="List Paragraph"/>
-    <w:basedOn w:val="Standaard"/>
+    <w:basedOn w:val="Normal"/>
     <w:uiPriority w:val="34"/>
     <w:qFormat/>
     <w:rsid w:val="00B559D7"/>
@@ -13181,9 +13163,9 @@
       <w:contextualSpacing/>
     </w:pPr>
   </w:style>
-  <w:style w:type="table" w:styleId="Tabelraster">
+  <w:style w:type="table" w:styleId="TableGrid">
     <w:name w:val="Table Grid"/>
-    <w:basedOn w:val="Standaardtabel"/>
+    <w:basedOn w:val="TableNormal"/>
     <w:rsid w:val="00AC1C8C"/>
     <w:tblPr>
       <w:tblBorders>
@@ -13196,10 +13178,10 @@
       </w:tblBorders>
     </w:tblPr>
   </w:style>
-  <w:style w:type="character" w:customStyle="1" w:styleId="VoettekstChar">
-    <w:name w:val="Voettekst Char"/>
-    <w:basedOn w:val="Standaardalinea-lettertype"/>
-    <w:link w:val="Voettekst"/>
+  <w:style w:type="character" w:customStyle="1" w:styleId="FooterChar">
+    <w:name w:val="Footer Char"/>
+    <w:basedOn w:val="DefaultParagraphFont"/>
+    <w:link w:val="Footer"/>
     <w:uiPriority w:val="99"/>
     <w:rsid w:val="00567E96"/>
     <w:rPr>
@@ -13210,13 +13192,13 @@
   </w:style>
   <w:style w:type="character" w:customStyle="1" w:styleId="st">
     <w:name w:val="st"/>
-    <w:basedOn w:val="Standaardalinea-lettertype"/>
+    <w:basedOn w:val="DefaultParagraphFont"/>
     <w:rsid w:val="00791BBA"/>
   </w:style>
-  <w:style w:type="paragraph" w:styleId="HTML-voorafopgemaakt">
+  <w:style w:type="paragraph" w:styleId="HTMLPreformatted">
     <w:name w:val="HTML Preformatted"/>
-    <w:basedOn w:val="Standaard"/>
-    <w:link w:val="HTML-voorafopgemaaktChar"/>
+    <w:basedOn w:val="Normal"/>
+    <w:link w:val="HTMLPreformattedChar"/>
     <w:uiPriority w:val="99"/>
     <w:semiHidden/>
     <w:unhideWhenUsed/>
@@ -13226,10 +13208,10 @@
       <w:sz w:val="20"/>
     </w:rPr>
   </w:style>
-  <w:style w:type="character" w:customStyle="1" w:styleId="HTML-voorafopgemaaktChar">
-    <w:name w:val="HTML - vooraf opgemaakt Char"/>
-    <w:basedOn w:val="Standaardalinea-lettertype"/>
-    <w:link w:val="HTML-voorafopgemaakt"/>
+  <w:style w:type="character" w:customStyle="1" w:styleId="HTMLPreformattedChar">
+    <w:name w:val="HTML Preformatted Char"/>
+    <w:basedOn w:val="DefaultParagraphFont"/>
+    <w:link w:val="HTMLPreformatted"/>
     <w:uiPriority w:val="99"/>
     <w:semiHidden/>
     <w:rsid w:val="00345D78"/>
@@ -13238,9 +13220,9 @@
       <w:snapToGrid w:val="0"/>
     </w:rPr>
   </w:style>
-  <w:style w:type="character" w:customStyle="1" w:styleId="KoptekstChar">
-    <w:name w:val="Koptekst Char"/>
-    <w:link w:val="Koptekst"/>
+  <w:style w:type="character" w:customStyle="1" w:styleId="HeaderChar">
+    <w:name w:val="Header Char"/>
+    <w:link w:val="Header"/>
     <w:uiPriority w:val="99"/>
     <w:rsid w:val="00613350"/>
     <w:rPr>
@@ -13249,9 +13231,9 @@
       <w:sz w:val="24"/>
     </w:rPr>
   </w:style>
-  <w:style w:type="character" w:styleId="GevolgdeHyperlink">
+  <w:style w:type="character" w:styleId="FollowedHyperlink">
     <w:name w:val="FollowedHyperlink"/>
-    <w:basedOn w:val="Standaardalinea-lettertype"/>
+    <w:basedOn w:val="DefaultParagraphFont"/>
     <w:uiPriority w:val="99"/>
     <w:semiHidden/>
     <w:unhideWhenUsed/>
@@ -13263,8 +13245,8 @@
   </w:style>
   <w:style w:type="paragraph" w:customStyle="1" w:styleId="Deel">
     <w:name w:val="Deel"/>
-    <w:basedOn w:val="Aanhef"/>
-    <w:next w:val="Standaard"/>
+    <w:basedOn w:val="Salutation"/>
+    <w:next w:val="Normal"/>
     <w:autoRedefine/>
     <w:rsid w:val="006A3983"/>
     <w:pPr>
@@ -13286,20 +13268,20 @@
       <w:lang w:val="en-US" w:eastAsia="en-US"/>
     </w:rPr>
   </w:style>
-  <w:style w:type="paragraph" w:styleId="Aanhef">
+  <w:style w:type="paragraph" w:styleId="Salutation">
     <w:name w:val="Salutation"/>
-    <w:basedOn w:val="Standaard"/>
-    <w:next w:val="Standaard"/>
-    <w:link w:val="AanhefChar"/>
+    <w:basedOn w:val="Normal"/>
+    <w:next w:val="Normal"/>
+    <w:link w:val="SalutationChar"/>
     <w:uiPriority w:val="99"/>
     <w:semiHidden/>
     <w:unhideWhenUsed/>
     <w:rsid w:val="00FE3A6E"/>
   </w:style>
-  <w:style w:type="character" w:customStyle="1" w:styleId="AanhefChar">
-    <w:name w:val="Aanhef Char"/>
-    <w:basedOn w:val="Standaardalinea-lettertype"/>
-    <w:link w:val="Aanhef"/>
+  <w:style w:type="character" w:customStyle="1" w:styleId="SalutationChar">
+    <w:name w:val="Salutation Char"/>
+    <w:basedOn w:val="DefaultParagraphFont"/>
+    <w:link w:val="Salutation"/>
     <w:uiPriority w:val="99"/>
     <w:semiHidden/>
     <w:rsid w:val="00FE3A6E"/>
@@ -13309,9 +13291,9 @@
       <w:sz w:val="24"/>
     </w:rPr>
   </w:style>
-  <w:style w:type="character" w:styleId="Verwijzingopmerking">
+  <w:style w:type="character" w:styleId="CommentReference">
     <w:name w:val="annotation reference"/>
-    <w:basedOn w:val="Standaardalinea-lettertype"/>
+    <w:basedOn w:val="DefaultParagraphFont"/>
     <w:uiPriority w:val="99"/>
     <w:semiHidden/>
     <w:unhideWhenUsed/>
@@ -13321,10 +13303,10 @@
       <w:szCs w:val="16"/>
     </w:rPr>
   </w:style>
-  <w:style w:type="paragraph" w:styleId="Tekstopmerking">
+  <w:style w:type="paragraph" w:styleId="CommentText">
     <w:name w:val="annotation text"/>
-    <w:basedOn w:val="Standaard"/>
-    <w:link w:val="TekstopmerkingChar"/>
+    <w:basedOn w:val="Normal"/>
+    <w:link w:val="CommentTextChar"/>
     <w:uiPriority w:val="99"/>
     <w:semiHidden/>
     <w:unhideWhenUsed/>
@@ -13333,10 +13315,10 @@
       <w:sz w:val="20"/>
     </w:rPr>
   </w:style>
-  <w:style w:type="character" w:customStyle="1" w:styleId="TekstopmerkingChar">
-    <w:name w:val="Tekst opmerking Char"/>
-    <w:basedOn w:val="Standaardalinea-lettertype"/>
-    <w:link w:val="Tekstopmerking"/>
+  <w:style w:type="character" w:customStyle="1" w:styleId="CommentTextChar">
+    <w:name w:val="Comment Text Char"/>
+    <w:basedOn w:val="DefaultParagraphFont"/>
+    <w:link w:val="CommentText"/>
     <w:uiPriority w:val="99"/>
     <w:semiHidden/>
     <w:rsid w:val="00F11EAB"/>
@@ -13345,11 +13327,11 @@
       <w:snapToGrid w:val="0"/>
     </w:rPr>
   </w:style>
-  <w:style w:type="paragraph" w:styleId="Onderwerpvanopmerking">
+  <w:style w:type="paragraph" w:styleId="CommentSubject">
     <w:name w:val="annotation subject"/>
-    <w:basedOn w:val="Tekstopmerking"/>
-    <w:next w:val="Tekstopmerking"/>
-    <w:link w:val="OnderwerpvanopmerkingChar"/>
+    <w:basedOn w:val="CommentText"/>
+    <w:next w:val="CommentText"/>
+    <w:link w:val="CommentSubjectChar"/>
     <w:uiPriority w:val="99"/>
     <w:semiHidden/>
     <w:unhideWhenUsed/>
@@ -13359,10 +13341,10 @@
       <w:bCs/>
     </w:rPr>
   </w:style>
-  <w:style w:type="character" w:customStyle="1" w:styleId="OnderwerpvanopmerkingChar">
-    <w:name w:val="Onderwerp van opmerking Char"/>
-    <w:basedOn w:val="TekstopmerkingChar"/>
-    <w:link w:val="Onderwerpvanopmerking"/>
+  <w:style w:type="character" w:customStyle="1" w:styleId="CommentSubjectChar">
+    <w:name w:val="Comment Subject Char"/>
+    <w:basedOn w:val="CommentTextChar"/>
+    <w:link w:val="CommentSubject"/>
     <w:uiPriority w:val="99"/>
     <w:semiHidden/>
     <w:rsid w:val="00F11EAB"/>
@@ -13373,10 +13355,10 @@
       <w:snapToGrid w:val="0"/>
     </w:rPr>
   </w:style>
-  <w:style w:type="paragraph" w:styleId="Bijschrift0">
+  <w:style w:type="paragraph" w:styleId="Caption">
     <w:name w:val="caption"/>
-    <w:basedOn w:val="Standaard"/>
-    <w:next w:val="Standaard"/>
+    <w:basedOn w:val="Normal"/>
+    <w:next w:val="Normal"/>
     <w:uiPriority w:val="35"/>
     <w:unhideWhenUsed/>
     <w:qFormat/>
@@ -13392,24 +13374,24 @@
       <w:szCs w:val="18"/>
     </w:rPr>
   </w:style>
-  <w:style w:type="character" w:customStyle="1" w:styleId="GeenafstandChar">
-    <w:name w:val="Geen afstand Char"/>
-    <w:basedOn w:val="Standaardalinea-lettertype"/>
-    <w:link w:val="Geenafstand"/>
+  <w:style w:type="character" w:customStyle="1" w:styleId="NoSpacingChar">
+    <w:name w:val="No Spacing Char"/>
+    <w:basedOn w:val="DefaultParagraphFont"/>
+    <w:link w:val="NoSpacing"/>
     <w:uiPriority w:val="1"/>
     <w:locked/>
     <w:rsid w:val="00584299"/>
   </w:style>
-  <w:style w:type="paragraph" w:styleId="Geenafstand">
+  <w:style w:type="paragraph" w:styleId="NoSpacing">
     <w:name w:val="No Spacing"/>
-    <w:link w:val="GeenafstandChar"/>
+    <w:link w:val="NoSpacingChar"/>
     <w:uiPriority w:val="1"/>
     <w:qFormat/>
     <w:rsid w:val="00584299"/>
   </w:style>
-  <w:style w:type="character" w:styleId="Titelvanboek">
+  <w:style w:type="character" w:styleId="BookTitle">
     <w:name w:val="Book Title"/>
-    <w:basedOn w:val="Standaardalinea-lettertype"/>
+    <w:basedOn w:val="DefaultParagraphFont"/>
     <w:uiPriority w:val="33"/>
     <w:qFormat/>
     <w:rsid w:val="005450DF"/>
@@ -13423,8 +13405,8 @@
   </w:style>
   <w:style w:type="table" w:customStyle="1" w:styleId="Tabelraster1">
     <w:name w:val="Tabelraster1"/>
-    <w:basedOn w:val="Standaardtabel"/>
-    <w:next w:val="Tabelraster"/>
+    <w:basedOn w:val="TableNormal"/>
+    <w:next w:val="TableGrid"/>
     <w:rsid w:val="00781E94"/>
     <w:pPr>
       <w:spacing w:line="248" w:lineRule="atLeast"/>
@@ -13736,7 +13718,7 @@
 </file>
 
 <file path=customXml/itemProps1.xml><?xml version="1.0" encoding="utf-8"?>
-<ds:datastoreItem xmlns:ds="http://schemas.openxmlformats.org/officeDocument/2006/customXml" ds:itemID="{FB60F8FF-69E7-4D1D-89D6-D4DBD9B22835}">
+<ds:datastoreItem xmlns:ds="http://schemas.openxmlformats.org/officeDocument/2006/customXml" ds:itemID="{3EFD749B-E964-4D53-AE2A-B8691184EEF5}">
   <ds:schemaRefs>
     <ds:schemaRef ds:uri="http://schemas.openxmlformats.org/officeDocument/2006/bibliography"/>
   </ds:schemaRefs>

</xml_diff>

<commit_message>
More work on product document & added a bit in display.c
</commit_message>
<xml_diff>
--- a/Productdocument-v1.0.docx
+++ b/Productdocument-v1.0.docx
@@ -149,7 +149,7 @@
           <w:szCs w:val="48"/>
         </w:rPr>
         <w:drawing>
-          <wp:anchor distT="0" distB="0" distL="114300" distR="114300" simplePos="0" relativeHeight="251659264" behindDoc="1" locked="0" layoutInCell="1" allowOverlap="1">
+          <wp:anchor distT="0" distB="0" distL="114300" distR="114300" simplePos="0" relativeHeight="251657216" behindDoc="1" locked="0" layoutInCell="1" allowOverlap="1">
             <wp:simplePos x="0" y="0"/>
             <wp:positionH relativeFrom="column">
               <wp:posOffset>-480695</wp:posOffset>
@@ -2007,8 +2007,6 @@
           <w:rFonts w:ascii="Arial" w:hAnsi="Arial" w:cs="Arial"/>
         </w:rPr>
       </w:pPr>
-      <w:bookmarkStart w:id="3" w:name="_GoBack"/>
-      <w:bookmarkEnd w:id="3"/>
     </w:p>
     <w:p>
       <w:pPr>
@@ -2138,7 +2136,7 @@
           <w:szCs w:val="22"/>
         </w:rPr>
       </w:pPr>
-      <w:bookmarkStart w:id="4" w:name="_Toc530151323"/>
+      <w:bookmarkStart w:id="3" w:name="_Toc530151323"/>
       <w:r>
         <w:rPr>
           <w:rFonts w:ascii="Arial" w:hAnsi="Arial" w:cs="Arial"/>
@@ -2148,7 +2146,7 @@
         <w:lastRenderedPageBreak/>
         <w:t>Samenvatting</w:t>
       </w:r>
-      <w:bookmarkEnd w:id="4"/>
+      <w:bookmarkEnd w:id="3"/>
     </w:p>
     <w:p>
       <w:pPr>
@@ -3011,7 +3009,7 @@
           <w:szCs w:val="22"/>
         </w:rPr>
       </w:pPr>
-      <w:bookmarkStart w:id="5" w:name="_Toc530151324"/>
+      <w:bookmarkStart w:id="4" w:name="_Toc530151324"/>
       <w:r>
         <w:rPr>
           <w:rFonts w:ascii="Arial" w:hAnsi="Arial" w:cs="Arial"/>
@@ -3021,7 +3019,7 @@
         <w:lastRenderedPageBreak/>
         <w:t>Voorwoord</w:t>
       </w:r>
-      <w:bookmarkEnd w:id="5"/>
+      <w:bookmarkEnd w:id="4"/>
     </w:p>
     <w:p>
       <w:pPr>
@@ -3464,15 +3462,15 @@
         <w:suppressAutoHyphens/>
         <w:rPr>
           <w:rFonts w:ascii="Arial" w:hAnsi="Arial" w:cs="Arial"/>
-          <w:b/>
-          <w:sz w:val="22"/>
-          <w:szCs w:val="22"/>
-        </w:rPr>
-      </w:pPr>
-      <w:r>
-        <w:rPr>
-          <w:rFonts w:ascii="Arial" w:hAnsi="Arial" w:cs="Arial"/>
-          <w:b/>
+          <w:color w:val="FF0000"/>
+          <w:sz w:val="22"/>
+          <w:szCs w:val="22"/>
+        </w:rPr>
+      </w:pPr>
+      <w:r>
+        <w:rPr>
+          <w:rFonts w:ascii="Arial" w:hAnsi="Arial" w:cs="Arial"/>
+          <w:color w:val="FF0000"/>
           <w:sz w:val="22"/>
           <w:szCs w:val="22"/>
         </w:rPr>
@@ -3872,6 +3870,8 @@
         </w:rPr>
         <w:t>&lt;naam&gt;</w:t>
       </w:r>
+      <w:bookmarkStart w:id="5" w:name="_GoBack"/>
+      <w:bookmarkEnd w:id="5"/>
     </w:p>
     <w:p>
       <w:pPr>
@@ -6008,7 +6008,31 @@
           <w:sz w:val="22"/>
           <w:szCs w:val="22"/>
         </w:rPr>
-        <w:t>realiseren besturingssoftware van …..</w:t>
+        <w:t>reali</w:t>
+      </w:r>
+      <w:r>
+        <w:rPr>
+          <w:rFonts w:ascii="Arial" w:hAnsi="Arial" w:cs="Arial"/>
+          <w:sz w:val="22"/>
+          <w:szCs w:val="22"/>
+        </w:rPr>
+        <w:t xml:space="preserve">seren besturingssoftware van </w:t>
+      </w:r>
+      <w:r>
+        <w:rPr>
+          <w:rFonts w:ascii="Arial" w:hAnsi="Arial" w:cs="Arial"/>
+          <w:sz w:val="22"/>
+          <w:szCs w:val="22"/>
+        </w:rPr>
+        <w:br/>
+      </w:r>
+      <w:r>
+        <w:rPr>
+          <w:rFonts w:ascii="Arial" w:hAnsi="Arial" w:cs="Arial"/>
+          <w:sz w:val="22"/>
+          <w:szCs w:val="22"/>
+        </w:rPr>
+        <w:t>Tomato – The Automatic Greenhouse.</w:t>
       </w:r>
     </w:p>
     <w:p>
@@ -6026,17 +6050,17 @@
         <w:widowControl/>
         <w:rPr>
           <w:rFonts w:ascii="Arial" w:hAnsi="Arial" w:cs="Arial"/>
-          <w:sz w:val="22"/>
-          <w:szCs w:val="22"/>
-          <w:lang w:val="en-US"/>
-        </w:rPr>
-      </w:pPr>
-      <w:r>
-        <w:rPr>
-          <w:rFonts w:ascii="Arial" w:hAnsi="Arial" w:cs="Arial"/>
-          <w:sz w:val="22"/>
-          <w:szCs w:val="22"/>
-          <w:lang w:val="en-US"/>
+          <w:color w:val="FF0000"/>
+          <w:sz w:val="22"/>
+          <w:szCs w:val="22"/>
+        </w:rPr>
+      </w:pPr>
+      <w:r>
+        <w:rPr>
+          <w:rFonts w:ascii="Arial" w:hAnsi="Arial" w:cs="Arial"/>
+          <w:color w:val="FF0000"/>
+          <w:sz w:val="22"/>
+          <w:szCs w:val="22"/>
         </w:rPr>
         <w:t>TODO:</w:t>
       </w:r>
@@ -6046,17 +6070,26 @@
         <w:widowControl/>
         <w:rPr>
           <w:rFonts w:ascii="Arial" w:hAnsi="Arial" w:cs="Arial"/>
-          <w:sz w:val="22"/>
-          <w:szCs w:val="22"/>
-          <w:lang w:val="en-US"/>
-        </w:rPr>
-      </w:pPr>
-      <w:r>
-        <w:rPr>
-          <w:rFonts w:ascii="Arial" w:hAnsi="Arial" w:cs="Arial"/>
-          <w:sz w:val="22"/>
-          <w:szCs w:val="22"/>
-          <w:lang w:val="en-US"/>
+          <w:color w:val="FF0000"/>
+          <w:sz w:val="22"/>
+          <w:szCs w:val="22"/>
+        </w:rPr>
+      </w:pPr>
+      <w:r>
+        <w:rPr>
+          <w:rFonts w:ascii="Arial" w:hAnsi="Arial" w:cs="Arial"/>
+          <w:color w:val="FF0000"/>
+          <w:sz w:val="22"/>
+          <w:szCs w:val="22"/>
+        </w:rPr>
+        <w:t>//</w:t>
+      </w:r>
+      <w:r>
+        <w:rPr>
+          <w:rFonts w:ascii="Arial" w:hAnsi="Arial" w:cs="Arial"/>
+          <w:color w:val="FF0000"/>
+          <w:sz w:val="22"/>
+          <w:szCs w:val="22"/>
         </w:rPr>
         <w:t>Technische beschrijving van het systeem</w:t>
       </w:r>
@@ -6066,17 +6099,26 @@
         <w:widowControl/>
         <w:rPr>
           <w:rFonts w:ascii="Arial" w:hAnsi="Arial" w:cs="Arial"/>
-          <w:sz w:val="22"/>
-          <w:szCs w:val="22"/>
-          <w:lang w:val="en-US"/>
-        </w:rPr>
-      </w:pPr>
-      <w:r>
-        <w:rPr>
-          <w:rFonts w:ascii="Arial" w:hAnsi="Arial" w:cs="Arial"/>
-          <w:sz w:val="22"/>
-          <w:szCs w:val="22"/>
-          <w:lang w:val="en-US"/>
+          <w:color w:val="FF0000"/>
+          <w:sz w:val="22"/>
+          <w:szCs w:val="22"/>
+        </w:rPr>
+      </w:pPr>
+      <w:r>
+        <w:rPr>
+          <w:rFonts w:ascii="Arial" w:hAnsi="Arial" w:cs="Arial"/>
+          <w:color w:val="FF0000"/>
+          <w:sz w:val="22"/>
+          <w:szCs w:val="22"/>
+        </w:rPr>
+        <w:t>//</w:t>
+      </w:r>
+      <w:r>
+        <w:rPr>
+          <w:rFonts w:ascii="Arial" w:hAnsi="Arial" w:cs="Arial"/>
+          <w:color w:val="FF0000"/>
+          <w:sz w:val="22"/>
+          <w:szCs w:val="22"/>
         </w:rPr>
         <w:t>Sub systemen uitwerken</w:t>
       </w:r>
@@ -6086,17 +6128,26 @@
         <w:widowControl/>
         <w:rPr>
           <w:rFonts w:ascii="Arial" w:hAnsi="Arial" w:cs="Arial"/>
-          <w:sz w:val="22"/>
-          <w:szCs w:val="22"/>
-          <w:lang w:val="en-US"/>
-        </w:rPr>
-      </w:pPr>
-      <w:r>
-        <w:rPr>
-          <w:rFonts w:ascii="Arial" w:hAnsi="Arial" w:cs="Arial"/>
-          <w:sz w:val="22"/>
-          <w:szCs w:val="22"/>
-          <w:lang w:val="en-US"/>
+          <w:color w:val="FF0000"/>
+          <w:sz w:val="22"/>
+          <w:szCs w:val="22"/>
+        </w:rPr>
+      </w:pPr>
+      <w:r>
+        <w:rPr>
+          <w:rFonts w:ascii="Arial" w:hAnsi="Arial" w:cs="Arial"/>
+          <w:color w:val="FF0000"/>
+          <w:sz w:val="22"/>
+          <w:szCs w:val="22"/>
+        </w:rPr>
+        <w:t>//</w:t>
+      </w:r>
+      <w:r>
+        <w:rPr>
+          <w:rFonts w:ascii="Arial" w:hAnsi="Arial" w:cs="Arial"/>
+          <w:color w:val="FF0000"/>
+          <w:sz w:val="22"/>
+          <w:szCs w:val="22"/>
         </w:rPr>
         <w:t>Menu uitwerken</w:t>
       </w:r>
@@ -6106,17 +6157,26 @@
         <w:widowControl/>
         <w:rPr>
           <w:rFonts w:ascii="Arial" w:hAnsi="Arial" w:cs="Arial"/>
-          <w:sz w:val="22"/>
-          <w:szCs w:val="22"/>
-          <w:lang w:val="en-US"/>
-        </w:rPr>
-      </w:pPr>
-      <w:r>
-        <w:rPr>
-          <w:rFonts w:ascii="Arial" w:hAnsi="Arial" w:cs="Arial"/>
-          <w:sz w:val="22"/>
-          <w:szCs w:val="22"/>
-          <w:lang w:val="en-US"/>
+          <w:color w:val="FF0000"/>
+          <w:sz w:val="22"/>
+          <w:szCs w:val="22"/>
+        </w:rPr>
+      </w:pPr>
+      <w:r>
+        <w:rPr>
+          <w:rFonts w:ascii="Arial" w:hAnsi="Arial" w:cs="Arial"/>
+          <w:color w:val="FF0000"/>
+          <w:sz w:val="22"/>
+          <w:szCs w:val="22"/>
+        </w:rPr>
+        <w:t>//</w:t>
+      </w:r>
+      <w:r>
+        <w:rPr>
+          <w:rFonts w:ascii="Arial" w:hAnsi="Arial" w:cs="Arial"/>
+          <w:color w:val="FF0000"/>
+          <w:sz w:val="22"/>
+          <w:szCs w:val="22"/>
         </w:rPr>
         <w:t>Time based acties</w:t>
       </w:r>
@@ -6126,17 +6186,17 @@
         <w:widowControl/>
         <w:rPr>
           <w:rFonts w:ascii="Arial" w:hAnsi="Arial" w:cs="Arial"/>
-          <w:sz w:val="22"/>
-          <w:szCs w:val="22"/>
-          <w:lang w:val="en-US"/>
-        </w:rPr>
-      </w:pPr>
-      <w:r>
-        <w:rPr>
-          <w:rFonts w:ascii="Arial" w:hAnsi="Arial" w:cs="Arial"/>
-          <w:sz w:val="22"/>
-          <w:szCs w:val="22"/>
-          <w:lang w:val="en-US"/>
+          <w:color w:val="FF0000"/>
+          <w:sz w:val="22"/>
+          <w:szCs w:val="22"/>
+        </w:rPr>
+      </w:pPr>
+      <w:r>
+        <w:rPr>
+          <w:rFonts w:ascii="Arial" w:hAnsi="Arial" w:cs="Arial"/>
+          <w:color w:val="FF0000"/>
+          <w:sz w:val="22"/>
+          <w:szCs w:val="22"/>
         </w:rPr>
         <w:t>Opvragen van log bestand</w:t>
       </w:r>
@@ -6146,35 +6206,35 @@
         <w:widowControl/>
         <w:rPr>
           <w:rFonts w:ascii="Arial" w:hAnsi="Arial" w:cs="Arial"/>
-          <w:sz w:val="22"/>
-          <w:szCs w:val="22"/>
-          <w:lang w:val="en-US"/>
-        </w:rPr>
-      </w:pPr>
-      <w:r>
-        <w:rPr>
-          <w:rFonts w:ascii="Arial" w:hAnsi="Arial" w:cs="Arial"/>
-          <w:sz w:val="22"/>
-          <w:szCs w:val="22"/>
-          <w:lang w:val="en-US"/>
+          <w:color w:val="FF0000"/>
+          <w:sz w:val="22"/>
+          <w:szCs w:val="22"/>
+        </w:rPr>
+      </w:pPr>
+      <w:r>
+        <w:rPr>
+          <w:rFonts w:ascii="Arial" w:hAnsi="Arial" w:cs="Arial"/>
+          <w:color w:val="FF0000"/>
+          <w:sz w:val="22"/>
+          <w:szCs w:val="22"/>
         </w:rPr>
         <w:t>Service menu:</w:t>
       </w:r>
       <w:r>
         <w:rPr>
           <w:rFonts w:ascii="Arial" w:hAnsi="Arial" w:cs="Arial"/>
-          <w:sz w:val="22"/>
-          <w:szCs w:val="22"/>
-          <w:lang w:val="en-US"/>
+          <w:color w:val="FF0000"/>
+          <w:sz w:val="22"/>
+          <w:szCs w:val="22"/>
         </w:rPr>
         <w:br/>
       </w:r>
       <w:r>
         <w:rPr>
           <w:rFonts w:ascii="Arial" w:hAnsi="Arial" w:cs="Arial"/>
-          <w:sz w:val="22"/>
-          <w:szCs w:val="22"/>
-          <w:lang w:val="en-US"/>
+          <w:color w:val="FF0000"/>
+          <w:sz w:val="22"/>
+          <w:szCs w:val="22"/>
         </w:rPr>
         <w:tab/>
         <w:t>File managment van plant type</w:t>
@@ -6185,62 +6245,20 @@
         <w:widowControl/>
         <w:rPr>
           <w:rFonts w:ascii="Arial" w:hAnsi="Arial" w:cs="Arial"/>
-          <w:sz w:val="22"/>
-          <w:szCs w:val="22"/>
-          <w:lang w:val="en-US"/>
-        </w:rPr>
-      </w:pPr>
-      <w:r>
-        <w:rPr>
-          <w:rFonts w:ascii="Arial" w:hAnsi="Arial" w:cs="Arial"/>
-          <w:sz w:val="22"/>
-          <w:szCs w:val="22"/>
-          <w:lang w:val="en-US"/>
+          <w:color w:val="FF0000"/>
+          <w:sz w:val="22"/>
+          <w:szCs w:val="22"/>
+        </w:rPr>
+      </w:pPr>
+      <w:r>
+        <w:rPr>
+          <w:rFonts w:ascii="Arial" w:hAnsi="Arial" w:cs="Arial"/>
+          <w:color w:val="FF0000"/>
+          <w:sz w:val="22"/>
+          <w:szCs w:val="22"/>
         </w:rPr>
         <w:tab/>
         <w:t>Hand bediening van subsystemen</w:t>
-      </w:r>
-    </w:p>
-    <w:p>
-      <w:pPr>
-        <w:widowControl/>
-        <w:rPr>
-          <w:rFonts w:ascii="Arial" w:hAnsi="Arial" w:cs="Arial"/>
-          <w:sz w:val="22"/>
-          <w:szCs w:val="22"/>
-          <w:lang w:val="en-US"/>
-        </w:rPr>
-      </w:pPr>
-    </w:p>
-    <w:p>
-      <w:pPr>
-        <w:widowControl/>
-        <w:rPr>
-          <w:rFonts w:ascii="Arial" w:hAnsi="Arial" w:cs="Arial"/>
-          <w:sz w:val="22"/>
-          <w:szCs w:val="22"/>
-          <w:lang w:val="en-US"/>
-        </w:rPr>
-      </w:pPr>
-    </w:p>
-    <w:p>
-      <w:pPr>
-        <w:widowControl/>
-        <w:rPr>
-          <w:rFonts w:ascii="Arial" w:hAnsi="Arial" w:cs="Arial"/>
-          <w:b/>
-          <w:sz w:val="22"/>
-          <w:szCs w:val="22"/>
-        </w:rPr>
-      </w:pPr>
-      <w:r>
-        <w:rPr>
-          <w:rFonts w:ascii="Arial" w:hAnsi="Arial" w:cs="Arial"/>
-          <w:b/>
-          <w:sz w:val="22"/>
-          <w:szCs w:val="22"/>
-        </w:rPr>
-        <w:t>Het temperatuur controle sub systeem zal niet worden uitgewerkt in dit project.</w:t>
       </w:r>
     </w:p>
     <w:p>
@@ -6269,9 +6287,15 @@
         <w:rPr>
           <w:rFonts w:ascii="Arial" w:hAnsi="Arial" w:cs="Arial"/>
         </w:rPr>
-        <w:t>Kennismaking en doel van ……..</w:t>
+        <w:t xml:space="preserve">Kennismaking en doel van </w:t>
       </w:r>
       <w:bookmarkEnd w:id="11"/>
+      <w:r>
+        <w:rPr>
+          <w:rFonts w:ascii="Arial" w:hAnsi="Arial" w:cs="Arial"/>
+        </w:rPr>
+        <w:t>Tomato - The Automatic Greenhouse</w:t>
+      </w:r>
     </w:p>
     <w:p>
       <w:pPr>
@@ -6298,23 +6322,7 @@
           <w:sz w:val="22"/>
           <w:szCs w:val="22"/>
         </w:rPr>
-        <w:t xml:space="preserve">&lt;Korte niet-technische beschrijving apparaat, doel? </w:t>
-      </w:r>
-      <w:r>
-        <w:rPr>
-          <w:rFonts w:ascii="Arial" w:hAnsi="Arial" w:cs="Arial"/>
-          <w:sz w:val="22"/>
-          <w:szCs w:val="22"/>
-        </w:rPr>
-        <w:t xml:space="preserve">Welk probleem lost het op? </w:t>
-      </w:r>
-      <w:r>
-        <w:rPr>
-          <w:rFonts w:ascii="Arial" w:hAnsi="Arial" w:cs="Arial"/>
-          <w:sz w:val="22"/>
-          <w:szCs w:val="22"/>
-        </w:rPr>
-        <w:t>Door wie gebruikt? Wat levert het op?&gt;</w:t>
+        <w:t xml:space="preserve">Tomato – The Automatic Greenhouse is een volledig automatische kas waar verschillende soorten planten in kunnen groeien. De Tomato zorg voor je plant zonder dat je er iets voor hoeft te doen! </w:t>
       </w:r>
     </w:p>
     <w:p>
@@ -6326,6 +6334,14 @@
           <w:szCs w:val="22"/>
         </w:rPr>
       </w:pPr>
+      <w:r>
+        <w:rPr>
+          <w:rFonts w:ascii="Arial" w:hAnsi="Arial" w:cs="Arial"/>
+          <w:sz w:val="22"/>
+          <w:szCs w:val="22"/>
+        </w:rPr>
+        <w:t>Er word rekening gehouden met de licht uren, de vochtigheid van de aarde waar de plant in staat en de temperatuur. Per soort plant kunnen deze eigenschappen veranderen, daarom is het mogelijk om een profiel voor een plant te maken waardoor je optimaal voor deze plant kan zorgen.</w:t>
+      </w:r>
     </w:p>
     <w:p>
       <w:pPr>
@@ -6342,23 +6358,40 @@
           <w:sz w:val="22"/>
           <w:szCs w:val="22"/>
         </w:rPr>
-        <w:t>&lt;foto bestaand systeem, indien beschikbaar</w:t>
-      </w:r>
-      <w:r>
-        <w:rPr>
-          <w:rFonts w:ascii="Arial" w:hAnsi="Arial" w:cs="Arial"/>
-          <w:sz w:val="22"/>
-          <w:szCs w:val="22"/>
-        </w:rPr>
-        <w:t>, figuur titel + nr</w:t>
-      </w:r>
-      <w:r>
-        <w:rPr>
-          <w:rFonts w:ascii="Arial" w:hAnsi="Arial" w:cs="Arial"/>
-          <w:sz w:val="22"/>
-          <w:szCs w:val="22"/>
-        </w:rPr>
-        <w:t>&gt;</w:t>
+        <w:t xml:space="preserve">De Tomato maakt gebruik van een service login waardoor er veilig </w:t>
+      </w:r>
+      <w:r>
+        <w:rPr>
+          <w:rFonts w:ascii="Arial" w:hAnsi="Arial" w:cs="Arial"/>
+          <w:sz w:val="22"/>
+          <w:szCs w:val="22"/>
+        </w:rPr>
+        <w:t xml:space="preserve">klein </w:t>
+      </w:r>
+      <w:r>
+        <w:rPr>
+          <w:rFonts w:ascii="Arial" w:hAnsi="Arial" w:cs="Arial"/>
+          <w:sz w:val="22"/>
+          <w:szCs w:val="22"/>
+        </w:rPr>
+        <w:t>onderhoud kan worden gepleegd, maar ook door een service monteur kan worden bedient voor</w:t>
+      </w:r>
+      <w:r>
+        <w:rPr>
+          <w:rFonts w:ascii="Arial" w:hAnsi="Arial" w:cs="Arial"/>
+          <w:sz w:val="22"/>
+          <w:szCs w:val="22"/>
+        </w:rPr>
+        <w:t xml:space="preserve"> technisch onderhoud. </w:t>
+      </w:r>
+      <w:r>
+        <w:rPr>
+          <w:rFonts w:ascii="Arial" w:hAnsi="Arial" w:cs="Arial"/>
+          <w:color w:val="FF0000"/>
+          <w:sz w:val="22"/>
+          <w:szCs w:val="22"/>
+        </w:rPr>
+        <w:t>BETER VERWOORDEN!!</w:t>
       </w:r>
     </w:p>
     <w:p>
@@ -6370,14 +6403,47 @@
           <w:szCs w:val="22"/>
         </w:rPr>
       </w:pPr>
-    </w:p>
-    <w:p>
-      <w:pPr>
-        <w:widowControl/>
-        <w:rPr>
-          <w:rFonts w:ascii="Arial" w:hAnsi="Arial" w:cs="Arial"/>
-        </w:rPr>
-      </w:pPr>
+      <w:r>
+        <w:rPr>
+          <w:noProof/>
+        </w:rPr>
+        <w:pict>
+          <v:shapetype id="_x0000_t75" coordsize="21600,21600" o:spt="75" o:preferrelative="t" path="m@4@5l@4@11@9@11@9@5xe" filled="f" stroked="f">
+            <v:stroke joinstyle="miter"/>
+            <v:formulas>
+              <v:f eqn="if lineDrawn pixelLineWidth 0"/>
+              <v:f eqn="sum @0 1 0"/>
+              <v:f eqn="sum 0 0 @1"/>
+              <v:f eqn="prod @2 1 2"/>
+              <v:f eqn="prod @3 21600 pixelWidth"/>
+              <v:f eqn="prod @3 21600 pixelHeight"/>
+              <v:f eqn="sum @0 0 1"/>
+              <v:f eqn="prod @6 1 2"/>
+              <v:f eqn="prod @7 21600 pixelWidth"/>
+              <v:f eqn="sum @8 21600 0"/>
+              <v:f eqn="prod @7 21600 pixelHeight"/>
+              <v:f eqn="sum @10 21600 0"/>
+            </v:formulas>
+            <v:path o:extrusionok="f" gradientshapeok="t" o:connecttype="rect"/>
+            <o:lock v:ext="edit" aspectratio="t"/>
+          </v:shapetype>
+          <v:shape id="_x0000_s1028" type="#_x0000_t75" style="position:absolute;margin-left:247.75pt;margin-top:15.6pt;width:228.05pt;height:261pt;z-index:-251657216">
+            <v:imagedata r:id="rId9" o:title="20191211_230222" croptop="9614f" cropbottom="13681f"/>
+            <w10:wrap type="topAndBottom"/>
+          </v:shape>
+        </w:pict>
+      </w:r>
+      <w:r>
+        <w:rPr>
+          <w:noProof/>
+        </w:rPr>
+        <w:pict>
+          <v:shape id="_x0000_s1029" type="#_x0000_t75" style="position:absolute;margin-left:-13.2pt;margin-top:15.6pt;width:238.2pt;height:318.35pt;z-index:-251656192">
+            <v:imagedata r:id="rId10" o:title="20191211_230410" croptop="10641f" cropbottom="5574f"/>
+            <w10:wrap type="topAndBottom"/>
+          </v:shape>
+        </w:pict>
+      </w:r>
     </w:p>
     <w:p>
       <w:pPr>
@@ -6396,6 +6462,7 @@
         <w:rPr>
           <w:rFonts w:ascii="Arial" w:hAnsi="Arial" w:cs="Arial"/>
         </w:rPr>
+        <w:lastRenderedPageBreak/>
         <w:t>Functionele eisen</w:t>
       </w:r>
       <w:bookmarkEnd w:id="12"/>
@@ -6449,7 +6516,7 @@
           <w:sz w:val="22"/>
           <w:szCs w:val="22"/>
         </w:rPr>
-        <w:t>&lt;start met de hoofdfunctie&gt;</w:t>
+        <w:t>Er moet volledig automatisch voor een plant worden gezorgd.</w:t>
       </w:r>
     </w:p>
     <w:p>
@@ -6472,7 +6539,7 @@
           <w:sz w:val="22"/>
           <w:szCs w:val="22"/>
         </w:rPr>
-        <w:t>…</w:t>
+        <w:t>Met een service login kan een ander soort plant worden geselecteerd.</w:t>
       </w:r>
     </w:p>
     <w:p>
@@ -6495,7 +6562,146 @@
           <w:sz w:val="22"/>
           <w:szCs w:val="22"/>
         </w:rPr>
-        <w:t xml:space="preserve">… </w:t>
+        <w:t>Met een service login kan een nieuw</w:t>
+      </w:r>
+      <w:r>
+        <w:rPr>
+          <w:rFonts w:ascii="Arial" w:hAnsi="Arial" w:cs="Arial"/>
+          <w:sz w:val="22"/>
+          <w:szCs w:val="22"/>
+        </w:rPr>
+        <w:t xml:space="preserve"> soort plant worden aangemaakt en opgeslagen.</w:t>
+      </w:r>
+    </w:p>
+    <w:p>
+      <w:pPr>
+        <w:pStyle w:val="ListParagraph"/>
+        <w:widowControl/>
+        <w:numPr>
+          <w:ilvl w:val="0"/>
+          <w:numId w:val="33"/>
+        </w:numPr>
+        <w:rPr>
+          <w:rFonts w:ascii="Arial" w:hAnsi="Arial" w:cs="Arial"/>
+          <w:sz w:val="22"/>
+          <w:szCs w:val="22"/>
+        </w:rPr>
+      </w:pPr>
+      <w:r>
+        <w:rPr>
+          <w:rFonts w:ascii="Arial" w:hAnsi="Arial" w:cs="Arial"/>
+          <w:sz w:val="22"/>
+          <w:szCs w:val="22"/>
+        </w:rPr>
+        <w:t>De plant het aantal licht uren per dag krijgen wat gespecifiseerd is voor die plant.</w:t>
+      </w:r>
+    </w:p>
+    <w:p>
+      <w:pPr>
+        <w:pStyle w:val="ListParagraph"/>
+        <w:widowControl/>
+        <w:numPr>
+          <w:ilvl w:val="0"/>
+          <w:numId w:val="33"/>
+        </w:numPr>
+        <w:rPr>
+          <w:rFonts w:ascii="Arial" w:hAnsi="Arial" w:cs="Arial"/>
+          <w:sz w:val="22"/>
+          <w:szCs w:val="22"/>
+        </w:rPr>
+      </w:pPr>
+      <w:r>
+        <w:rPr>
+          <w:rFonts w:ascii="Arial" w:hAnsi="Arial" w:cs="Arial"/>
+          <w:sz w:val="22"/>
+          <w:szCs w:val="22"/>
+        </w:rPr>
+        <w:t xml:space="preserve">De plant </w:t>
+      </w:r>
+      <w:r>
+        <w:rPr>
+          <w:rFonts w:ascii="Arial" w:hAnsi="Arial" w:cs="Arial"/>
+          <w:sz w:val="22"/>
+          <w:szCs w:val="22"/>
+        </w:rPr>
+        <w:t>zal voldoende water krijgen. Dit word gegarandeerd door een op een vast interval water te geven en daarnaast met een sensor te controleren of de aarde niet te droog word.</w:t>
+      </w:r>
+    </w:p>
+    <w:p>
+      <w:pPr>
+        <w:pStyle w:val="ListParagraph"/>
+        <w:widowControl/>
+        <w:numPr>
+          <w:ilvl w:val="0"/>
+          <w:numId w:val="33"/>
+        </w:numPr>
+        <w:rPr>
+          <w:rFonts w:ascii="Arial" w:hAnsi="Arial" w:cs="Arial"/>
+          <w:sz w:val="22"/>
+          <w:szCs w:val="22"/>
+        </w:rPr>
+      </w:pPr>
+      <w:r>
+        <w:rPr>
+          <w:rFonts w:ascii="Arial" w:hAnsi="Arial" w:cs="Arial"/>
+          <w:sz w:val="22"/>
+          <w:szCs w:val="22"/>
+        </w:rPr>
+        <w:t xml:space="preserve">De temperatuur word tussen het minimum en maximum van de geselecteerde plant gehouden met behulp van een verwarmings element en een temperatuur sensor. </w:t>
+      </w:r>
+    </w:p>
+    <w:p>
+      <w:pPr>
+        <w:pStyle w:val="ListParagraph"/>
+        <w:widowControl/>
+        <w:numPr>
+          <w:ilvl w:val="0"/>
+          <w:numId w:val="33"/>
+        </w:numPr>
+        <w:rPr>
+          <w:rFonts w:ascii="Arial" w:hAnsi="Arial" w:cs="Arial"/>
+          <w:sz w:val="22"/>
+          <w:szCs w:val="22"/>
+        </w:rPr>
+      </w:pPr>
+      <w:r>
+        <w:rPr>
+          <w:rFonts w:ascii="Arial" w:hAnsi="Arial" w:cs="Arial"/>
+          <w:sz w:val="22"/>
+          <w:szCs w:val="22"/>
+        </w:rPr>
+        <w:t>Er kan een log bestand worden gegenereerd om de gebeurtenissen van de huidige active sessie te bekijken.</w:t>
+      </w:r>
+      <w:r>
+        <w:rPr>
+          <w:rFonts w:ascii="Arial" w:hAnsi="Arial" w:cs="Arial"/>
+          <w:sz w:val="22"/>
+          <w:szCs w:val="22"/>
+        </w:rPr>
+        <w:t xml:space="preserve"> Oudere log bestanden worden opgeslagen en kunnen worden terug gevonden in de “Log_files” map.</w:t>
+      </w:r>
+    </w:p>
+    <w:p>
+      <w:pPr>
+        <w:pStyle w:val="ListParagraph"/>
+        <w:widowControl/>
+        <w:numPr>
+          <w:ilvl w:val="0"/>
+          <w:numId w:val="33"/>
+        </w:numPr>
+        <w:rPr>
+          <w:rFonts w:ascii="Arial" w:hAnsi="Arial" w:cs="Arial"/>
+          <w:sz w:val="22"/>
+          <w:szCs w:val="22"/>
+        </w:rPr>
+      </w:pPr>
+      <w:r>
+        <w:rPr>
+          <w:rFonts w:ascii="Arial" w:hAnsi="Arial" w:cs="Arial"/>
+          <w:sz w:val="22"/>
+          <w:szCs w:val="22"/>
+        </w:rPr>
+        <w:t>Aangezien de software via het terminal interface word bediend zal de tijd via een update actie vooruit worden gezet om de automatische acties te testen.</w:t>
       </w:r>
     </w:p>
     <w:p>
@@ -6761,74 +6967,126 @@
       </w:r>
       <w:bookmarkEnd w:id="15"/>
     </w:p>
-    <w:p/>
-    <w:p>
-      <w:pPr>
-        <w:widowControl/>
-        <w:rPr>
-          <w:rFonts w:ascii="Arial" w:hAnsi="Arial" w:cs="Arial"/>
-          <w:sz w:val="22"/>
-          <w:szCs w:val="22"/>
-        </w:rPr>
-      </w:pPr>
-      <w:r>
-        <w:rPr>
-          <w:rFonts w:ascii="Arial" w:hAnsi="Arial" w:cs="Arial"/>
-          <w:sz w:val="22"/>
-          <w:szCs w:val="22"/>
-        </w:rPr>
-        <w:t>&lt;</w:t>
-      </w:r>
-      <w:r>
-        <w:rPr>
-          <w:rFonts w:ascii="Arial" w:hAnsi="Arial" w:cs="Arial"/>
-          <w:sz w:val="22"/>
-          <w:szCs w:val="22"/>
-        </w:rPr>
-        <w:t xml:space="preserve">schets </w:t>
-      </w:r>
-      <w:r>
-        <w:rPr>
-          <w:rFonts w:ascii="Arial" w:hAnsi="Arial" w:cs="Arial"/>
-          <w:sz w:val="22"/>
-          <w:szCs w:val="22"/>
-        </w:rPr>
-        <w:t>tekst</w:t>
-      </w:r>
-      <w:r>
-        <w:rPr>
-          <w:rFonts w:ascii="Arial" w:hAnsi="Arial" w:cs="Arial"/>
-          <w:sz w:val="22"/>
-          <w:szCs w:val="22"/>
-        </w:rPr>
-        <w:t>uele console interface</w:t>
-      </w:r>
-      <w:r>
-        <w:rPr>
-          <w:rFonts w:ascii="Arial" w:hAnsi="Arial" w:cs="Arial"/>
-          <w:sz w:val="22"/>
-          <w:szCs w:val="22"/>
-        </w:rPr>
-        <w:t>, display, toetsen, leds, …</w:t>
-      </w:r>
-      <w:r>
-        <w:rPr>
-          <w:rFonts w:ascii="Arial" w:hAnsi="Arial" w:cs="Arial"/>
-          <w:sz w:val="22"/>
-          <w:szCs w:val="22"/>
-        </w:rPr>
-        <w:t>&gt;</w:t>
-      </w:r>
-    </w:p>
-    <w:p/>
-    <w:p>
-      <w:pPr>
-        <w:rPr>
-          <w:rFonts w:ascii="Arial" w:hAnsi="Arial" w:cs="Arial"/>
-        </w:rPr>
-      </w:pPr>
-    </w:p>
-    <w:bookmarkEnd w:id="13"/>
+    <w:p>
+      <w:pPr>
+        <w:rPr>
+          <w:rFonts w:ascii="Arial" w:hAnsi="Arial" w:cs="Arial"/>
+        </w:rPr>
+      </w:pPr>
+    </w:p>
+    <w:tbl>
+      <w:tblPr>
+        <w:tblStyle w:val="PlainTable4"/>
+        <w:tblW w:w="0" w:type="auto"/>
+        <w:tblLook w:val="04A0" w:firstRow="1" w:lastRow="0" w:firstColumn="1" w:lastColumn="0" w:noHBand="0" w:noVBand="1"/>
+      </w:tblPr>
+      <w:tblGrid>
+        <w:gridCol w:w="7932"/>
+      </w:tblGrid>
+      <w:tr>
+        <w:trPr>
+          <w:cnfStyle w:val="100000000000" w:firstRow="1" w:lastRow="0" w:firstColumn="0" w:lastColumn="0" w:oddVBand="0" w:evenVBand="0" w:oddHBand="0" w:evenHBand="0" w:firstRowFirstColumn="0" w:firstRowLastColumn="0" w:lastRowFirstColumn="0" w:lastRowLastColumn="0"/>
+        </w:trPr>
+        <w:tc>
+          <w:tcPr>
+            <w:cnfStyle w:val="001000000000" w:firstRow="0" w:lastRow="0" w:firstColumn="1" w:lastColumn="0" w:oddVBand="0" w:evenVBand="0" w:oddHBand="0" w:evenHBand="0" w:firstRowFirstColumn="0" w:firstRowLastColumn="0" w:lastRowFirstColumn="0" w:lastRowLastColumn="0"/>
+            <w:tcW w:w="7763" w:type="dxa"/>
+          </w:tcPr>
+          <w:bookmarkEnd w:id="13"/>
+          <w:p>
+            <w:pPr>
+              <w:widowControl/>
+              <w:rPr>
+                <w:rFonts w:ascii="Arial" w:hAnsi="Arial" w:cs="Arial"/>
+                <w:spacing w:val="-3"/>
+              </w:rPr>
+            </w:pPr>
+            <w:r>
+              <w:rPr>
+                <w:rFonts w:ascii="Arial" w:hAnsi="Arial" w:cs="Arial"/>
+                <w:noProof/>
+              </w:rPr>
+              <w:drawing>
+                <wp:inline distT="0" distB="0" distL="0" distR="0">
+                  <wp:extent cx="4899660" cy="2689225"/>
+                  <wp:effectExtent l="0" t="0" r="0" b="0"/>
+                  <wp:docPr id="2" name="Picture 2" descr="C:\Users\Alwin Rodewijk\AppData\Local\Microsoft\Windows\INetCache\Content.Word\20191216_205718.jpg"/>
+                  <wp:cNvGraphicFramePr>
+                    <a:graphicFrameLocks xmlns:a="http://schemas.openxmlformats.org/drawingml/2006/main" noChangeAspect="1"/>
+                  </wp:cNvGraphicFramePr>
+                  <a:graphic xmlns:a="http://schemas.openxmlformats.org/drawingml/2006/main">
+                    <a:graphicData uri="http://schemas.openxmlformats.org/drawingml/2006/picture">
+                      <pic:pic xmlns:pic="http://schemas.openxmlformats.org/drawingml/2006/picture">
+                        <pic:nvPicPr>
+                          <pic:cNvPr id="0" name="Picture 7" descr="C:\Users\Alwin Rodewijk\AppData\Local\Microsoft\Windows\INetCache\Content.Word\20191216_205718.jpg"/>
+                          <pic:cNvPicPr>
+                            <a:picLocks noChangeAspect="1" noChangeArrowheads="1"/>
+                          </pic:cNvPicPr>
+                        </pic:nvPicPr>
+                        <pic:blipFill>
+                          <a:blip r:embed="rId11" cstate="print">
+                            <a:extLst>
+                              <a:ext uri="{28A0092B-C50C-407E-A947-70E740481C1C}">
+                                <a14:useLocalDpi xmlns:a14="http://schemas.microsoft.com/office/drawing/2010/main" val="0"/>
+                              </a:ext>
+                            </a:extLst>
+                          </a:blip>
+                          <a:srcRect l="7217" r="9923" b="19241"/>
+                          <a:stretch>
+                            <a:fillRect/>
+                          </a:stretch>
+                        </pic:blipFill>
+                        <pic:spPr bwMode="auto">
+                          <a:xfrm rot="10800000">
+                            <a:off x="0" y="0"/>
+                            <a:ext cx="4899660" cy="2689225"/>
+                          </a:xfrm>
+                          <a:prstGeom prst="rect">
+                            <a:avLst/>
+                          </a:prstGeom>
+                          <a:noFill/>
+                          <a:ln>
+                            <a:noFill/>
+                          </a:ln>
+                        </pic:spPr>
+                      </pic:pic>
+                    </a:graphicData>
+                  </a:graphic>
+                </wp:inline>
+              </w:drawing>
+            </w:r>
+          </w:p>
+        </w:tc>
+      </w:tr>
+      <w:tr>
+        <w:trPr>
+          <w:cnfStyle w:val="000000100000" w:firstRow="0" w:lastRow="0" w:firstColumn="0" w:lastColumn="0" w:oddVBand="0" w:evenVBand="0" w:oddHBand="1" w:evenHBand="0" w:firstRowFirstColumn="0" w:firstRowLastColumn="0" w:lastRowFirstColumn="0" w:lastRowLastColumn="0"/>
+        </w:trPr>
+        <w:tc>
+          <w:tcPr>
+            <w:cnfStyle w:val="001000000000" w:firstRow="0" w:lastRow="0" w:firstColumn="1" w:lastColumn="0" w:oddVBand="0" w:evenVBand="0" w:oddHBand="0" w:evenHBand="0" w:firstRowFirstColumn="0" w:firstRowLastColumn="0" w:lastRowFirstColumn="0" w:lastRowLastColumn="0"/>
+            <w:tcW w:w="7763" w:type="dxa"/>
+          </w:tcPr>
+          <w:p>
+            <w:pPr>
+              <w:widowControl/>
+              <w:jc w:val="center"/>
+              <w:rPr>
+                <w:rFonts w:ascii="Arial" w:hAnsi="Arial" w:cs="Arial"/>
+                <w:spacing w:val="-3"/>
+              </w:rPr>
+            </w:pPr>
+            <w:r>
+              <w:rPr>
+                <w:rFonts w:ascii="Arial" w:hAnsi="Arial" w:cs="Arial"/>
+                <w:spacing w:val="-3"/>
+              </w:rPr>
+              <w:t>Terminal HMI</w:t>
+            </w:r>
+          </w:p>
+        </w:tc>
+      </w:tr>
+    </w:tbl>
     <w:p>
       <w:pPr>
         <w:widowControl/>
@@ -7026,7 +7284,7 @@
         <w:rPr>
           <w:rFonts w:ascii="Arial" w:hAnsi="Arial" w:cs="Arial"/>
         </w:rPr>
-        <w:t>…</w:t>
+        <w:t>Water control</w:t>
       </w:r>
     </w:p>
     <w:p>
@@ -7044,7 +7302,61 @@
         <w:rPr>
           <w:rFonts w:ascii="Arial" w:hAnsi="Arial" w:cs="Arial"/>
         </w:rPr>
-        <w:t>…</w:t>
+        <w:t>Licht control</w:t>
+      </w:r>
+    </w:p>
+    <w:p>
+      <w:pPr>
+        <w:pStyle w:val="ListParagraph"/>
+        <w:numPr>
+          <w:ilvl w:val="0"/>
+          <w:numId w:val="35"/>
+        </w:numPr>
+        <w:rPr>
+          <w:rFonts w:ascii="Arial" w:hAnsi="Arial" w:cs="Arial"/>
+        </w:rPr>
+      </w:pPr>
+      <w:r>
+        <w:rPr>
+          <w:rFonts w:ascii="Arial" w:hAnsi="Arial" w:cs="Arial"/>
+        </w:rPr>
+        <w:t>Temperatuur control</w:t>
+      </w:r>
+    </w:p>
+    <w:p>
+      <w:pPr>
+        <w:pStyle w:val="ListParagraph"/>
+        <w:numPr>
+          <w:ilvl w:val="0"/>
+          <w:numId w:val="35"/>
+        </w:numPr>
+        <w:rPr>
+          <w:rFonts w:ascii="Arial" w:hAnsi="Arial" w:cs="Arial"/>
+        </w:rPr>
+      </w:pPr>
+      <w:r>
+        <w:rPr>
+          <w:rFonts w:ascii="Arial" w:hAnsi="Arial" w:cs="Arial"/>
+        </w:rPr>
+        <w:t>Service control</w:t>
+      </w:r>
+    </w:p>
+    <w:p>
+      <w:pPr>
+        <w:pStyle w:val="ListParagraph"/>
+        <w:numPr>
+          <w:ilvl w:val="0"/>
+          <w:numId w:val="35"/>
+        </w:numPr>
+        <w:rPr>
+          <w:rFonts w:ascii="Arial" w:hAnsi="Arial" w:cs="Arial"/>
+        </w:rPr>
+      </w:pPr>
+      <w:r>
+        <w:rPr>
+          <w:rFonts w:ascii="Arial" w:hAnsi="Arial" w:cs="Arial"/>
+        </w:rPr>
+        <w:t>Debug log</w:t>
       </w:r>
     </w:p>
     <w:p/>
@@ -8648,8 +8960,8 @@
       </w:pPr>
     </w:p>
     <w:sectPr>
-      <w:footerReference w:type="even" r:id="rId9"/>
-      <w:footerReference w:type="default" r:id="rId10"/>
+      <w:footerReference w:type="even" r:id="rId12"/>
+      <w:footerReference w:type="default" r:id="rId13"/>
       <w:endnotePr>
         <w:numFmt w:val="decimal"/>
       </w:endnotePr>
@@ -8739,7 +9051,7 @@
         <w:rFonts w:ascii="Arial" w:hAnsi="Arial" w:cs="Arial"/>
         <w:noProof/>
       </w:rPr>
-      <w:t>4</w:t>
+      <w:t>10</w:t>
     </w:r>
     <w:r>
       <w:rPr>
@@ -8808,7 +9120,7 @@
         <w:rFonts w:ascii="Arial" w:hAnsi="Arial" w:cs="Arial"/>
         <w:noProof/>
       </w:rPr>
-      <w:t>3</w:t>
+      <w:t>11</w:t>
     </w:r>
     <w:r>
       <w:rPr>
@@ -13427,6 +13739,52 @@
       </w:tblBorders>
     </w:tblPr>
   </w:style>
+  <w:style w:type="table" w:styleId="PlainTable4">
+    <w:name w:val="Plain Table 4"/>
+    <w:basedOn w:val="TableNormal"/>
+    <w:uiPriority w:val="44"/>
+    <w:rsid w:val="00840CCB"/>
+    <w:tblPr>
+      <w:tblStyleRowBandSize w:val="1"/>
+      <w:tblStyleColBandSize w:val="1"/>
+    </w:tblPr>
+    <w:tblStylePr w:type="firstRow">
+      <w:rPr>
+        <w:b/>
+        <w:bCs/>
+      </w:rPr>
+    </w:tblStylePr>
+    <w:tblStylePr w:type="lastRow">
+      <w:rPr>
+        <w:b/>
+        <w:bCs/>
+      </w:rPr>
+    </w:tblStylePr>
+    <w:tblStylePr w:type="firstCol">
+      <w:rPr>
+        <w:b/>
+        <w:bCs/>
+      </w:rPr>
+    </w:tblStylePr>
+    <w:tblStylePr w:type="lastCol">
+      <w:rPr>
+        <w:b/>
+        <w:bCs/>
+      </w:rPr>
+    </w:tblStylePr>
+    <w:tblStylePr w:type="band1Vert">
+      <w:tblPr/>
+      <w:tcPr>
+        <w:shd w:val="clear" w:color="auto" w:fill="F2F2F2" w:themeFill="background1" w:themeFillShade="F2"/>
+      </w:tcPr>
+    </w:tblStylePr>
+    <w:tblStylePr w:type="band1Horz">
+      <w:tblPr/>
+      <w:tcPr>
+        <w:shd w:val="clear" w:color="auto" w:fill="F2F2F2" w:themeFill="background1" w:themeFillShade="F2"/>
+      </w:tcPr>
+    </w:tblStylePr>
+  </w:style>
 </w:styles>
 </file>
 
@@ -13718,7 +14076,7 @@
 </file>
 
 <file path=customXml/itemProps1.xml><?xml version="1.0" encoding="utf-8"?>
-<ds:datastoreItem xmlns:ds="http://schemas.openxmlformats.org/officeDocument/2006/customXml" ds:itemID="{3EFD749B-E964-4D53-AE2A-B8691184EEF5}">
+<ds:datastoreItem xmlns:ds="http://schemas.openxmlformats.org/officeDocument/2006/customXml" ds:itemID="{2D84BB46-3C95-4E89-88D8-5AE34650CEB2}">
   <ds:schemaRefs>
     <ds:schemaRef ds:uri="http://schemas.openxmlformats.org/officeDocument/2006/bibliography"/>
   </ds:schemaRefs>

</xml_diff>